<commit_message>
Updated DL best qs
</commit_message>
<xml_diff>
--- a/Best Questions/DL.docx
+++ b/Best Questions/DL.docx
@@ -4,9 +4,25 @@
   <w:body>
     <w:p>
       <w:r>
-        <w:t xml:space="preserve">Linear fn check : </w:t>
-      </w:r>
-      <w:hyperlink r:id="rId4" w:history="1">
+        <w:t xml:space="preserve">Linear </w:t>
+      </w:r>
+      <w:proofErr w:type="spellStart"/>
+      <w:r>
+        <w:t>fn</w:t>
+      </w:r>
+      <w:proofErr w:type="spellEnd"/>
+      <w:r>
+        <w:t xml:space="preserve"> </w:t>
+      </w:r>
+      <w:proofErr w:type="gramStart"/>
+      <w:r>
+        <w:t>check :</w:t>
+      </w:r>
+      <w:proofErr w:type="gramEnd"/>
+      <w:r>
+        <w:t xml:space="preserve"> </w:t>
+      </w:r>
+      <w:hyperlink r:id="rId5" w:anchor="c37120" w:history="1">
         <w:r>
           <w:rPr>
             <w:rStyle w:val="Hyperlink"/>
@@ -17,9 +33,17 @@
     </w:p>
     <w:p>
       <w:r>
-        <w:t xml:space="preserve">Emil post functional completeness : </w:t>
-      </w:r>
-      <w:hyperlink r:id="rId5" w:history="1">
+        <w:t xml:space="preserve">Emil post functional </w:t>
+      </w:r>
+      <w:proofErr w:type="gramStart"/>
+      <w:r>
+        <w:t>completeness :</w:t>
+      </w:r>
+      <w:proofErr w:type="gramEnd"/>
+      <w:r>
+        <w:t xml:space="preserve"> </w:t>
+      </w:r>
+      <w:hyperlink r:id="rId6" w:anchor="a8532" w:history="1">
         <w:r>
           <w:rPr>
             <w:rStyle w:val="Hyperlink"/>
@@ -31,6 +55,509 @@
         <w:t xml:space="preserve"> [all the 5 steps]</w:t>
       </w:r>
     </w:p>
+    <w:p/>
+    <w:p>
+      <w:pPr>
+        <w:rPr>
+          <w:sz w:val="36"/>
+          <w:szCs w:val="36"/>
+        </w:rPr>
+      </w:pPr>
+      <w:r>
+        <w:rPr>
+          <w:color w:val="FF0000"/>
+          <w:sz w:val="36"/>
+          <w:szCs w:val="36"/>
+        </w:rPr>
+        <w:t xml:space="preserve">Imp I always </w:t>
+      </w:r>
+      <w:proofErr w:type="gramStart"/>
+      <w:r>
+        <w:rPr>
+          <w:color w:val="FF0000"/>
+          <w:sz w:val="36"/>
+          <w:szCs w:val="36"/>
+        </w:rPr>
+        <w:t>forget:-</w:t>
+      </w:r>
+      <w:proofErr w:type="gramEnd"/>
+    </w:p>
+    <w:p>
+      <w:pPr>
+        <w:pStyle w:val="ListParagraph"/>
+        <w:numPr>
+          <w:ilvl w:val="0"/>
+          <w:numId w:val="1"/>
+        </w:numPr>
+      </w:pPr>
+      <w:r>
+        <w:t>IN S/R or J/K -</w:t>
+      </w:r>
+      <w:proofErr w:type="gramStart"/>
+      <w:r>
+        <w:t>&gt;  [</w:t>
+      </w:r>
+      <w:proofErr w:type="gramEnd"/>
+      <w:r>
+        <w:t xml:space="preserve">TRICK : </w:t>
+      </w:r>
+      <w:r>
+        <w:rPr>
+          <w:highlight w:val="green"/>
+        </w:rPr>
+        <w:t>“When inputs are different, the Q (</w:t>
+      </w:r>
+      <w:proofErr w:type="spellStart"/>
+      <w:r>
+        <w:rPr>
+          <w:highlight w:val="green"/>
+        </w:rPr>
+        <w:t>ouput</w:t>
+      </w:r>
+      <w:proofErr w:type="spellEnd"/>
+      <w:r>
+        <w:rPr>
+          <w:highlight w:val="green"/>
+        </w:rPr>
+        <w:t>) = whatever bit is in S/J”</w:t>
+      </w:r>
+    </w:p>
+    <w:p>
+      <w:r>
+        <w:t xml:space="preserve">If </w:t>
+      </w:r>
+      <w:r>
+        <w:rPr>
+          <w:highlight w:val="yellow"/>
+        </w:rPr>
+        <w:t>S or J</w:t>
+      </w:r>
+      <w:r>
+        <w:t xml:space="preserve"> = 0 </w:t>
+      </w:r>
+      <w:proofErr w:type="gramStart"/>
+      <w:r>
+        <w:t xml:space="preserve">&amp;  </w:t>
+      </w:r>
+      <w:r>
+        <w:rPr>
+          <w:highlight w:val="yellow"/>
+        </w:rPr>
+        <w:t>R</w:t>
+      </w:r>
+      <w:proofErr w:type="gramEnd"/>
+      <w:r>
+        <w:rPr>
+          <w:highlight w:val="yellow"/>
+        </w:rPr>
+        <w:t xml:space="preserve"> or K</w:t>
+      </w:r>
+      <w:r>
+        <w:t xml:space="preserve"> =1 </w:t>
+      </w:r>
+      <w:r>
+        <w:sym w:font="Wingdings" w:char="F0E0"/>
+      </w:r>
+      <w:r>
+        <w:t xml:space="preserve"> Q </w:t>
+      </w:r>
+      <w:r>
+        <w:rPr>
+          <w:highlight w:val="green"/>
+        </w:rPr>
+        <w:t xml:space="preserve">= </w:t>
+      </w:r>
+      <w:r>
+        <w:rPr>
+          <w:highlight w:val="green"/>
+        </w:rPr>
+        <w:t>S =</w:t>
+      </w:r>
+      <w:r>
+        <w:t xml:space="preserve"> </w:t>
+      </w:r>
+      <w:r>
+        <w:t>0 (RESET)</w:t>
+      </w:r>
+    </w:p>
+    <w:p>
+      <w:r>
+        <w:t>I</w:t>
+      </w:r>
+      <w:r>
+        <w:t xml:space="preserve">f </w:t>
+      </w:r>
+      <w:r>
+        <w:rPr>
+          <w:highlight w:val="yellow"/>
+        </w:rPr>
+        <w:t>S or J</w:t>
+      </w:r>
+      <w:r>
+        <w:t xml:space="preserve"> = </w:t>
+      </w:r>
+      <w:r>
+        <w:t>1</w:t>
+      </w:r>
+      <w:r>
+        <w:t xml:space="preserve"> </w:t>
+      </w:r>
+      <w:proofErr w:type="gramStart"/>
+      <w:r>
+        <w:t xml:space="preserve">&amp;  </w:t>
+      </w:r>
+      <w:r>
+        <w:rPr>
+          <w:highlight w:val="yellow"/>
+        </w:rPr>
+        <w:t>R</w:t>
+      </w:r>
+      <w:proofErr w:type="gramEnd"/>
+      <w:r>
+        <w:rPr>
+          <w:highlight w:val="yellow"/>
+        </w:rPr>
+        <w:t xml:space="preserve"> or K</w:t>
+      </w:r>
+      <w:r>
+        <w:t xml:space="preserve"> =</w:t>
+      </w:r>
+      <w:r>
+        <w:t>0</w:t>
+      </w:r>
+      <w:r>
+        <w:t xml:space="preserve"> </w:t>
+      </w:r>
+      <w:r>
+        <w:sym w:font="Wingdings" w:char="F0E0"/>
+      </w:r>
+      <w:r>
+        <w:t xml:space="preserve"> Q </w:t>
+      </w:r>
+      <w:r>
+        <w:rPr>
+          <w:highlight w:val="green"/>
+        </w:rPr>
+        <w:t xml:space="preserve">= </w:t>
+      </w:r>
+      <w:r>
+        <w:rPr>
+          <w:highlight w:val="green"/>
+        </w:rPr>
+        <w:t>S =</w:t>
+      </w:r>
+      <w:r>
+        <w:t xml:space="preserve"> </w:t>
+      </w:r>
+      <w:r>
+        <w:t>1</w:t>
+      </w:r>
+      <w:r>
+        <w:t xml:space="preserve"> (RESET)</w:t>
+      </w:r>
+      <w:r>
+        <w:t xml:space="preserve">  </w:t>
+      </w:r>
+    </w:p>
+    <w:p>
+      <w:r>
+        <w:t>------------------------------------------------------------</w:t>
+      </w:r>
+    </w:p>
+    <w:p>
+      <w:pPr>
+        <w:pStyle w:val="ListParagraph"/>
+        <w:numPr>
+          <w:ilvl w:val="0"/>
+          <w:numId w:val="1"/>
+        </w:numPr>
+      </w:pPr>
+      <w:r>
+        <w:t xml:space="preserve">IN Booth’s Bit pair </w:t>
+      </w:r>
+      <w:proofErr w:type="gramStart"/>
+      <w:r>
+        <w:t>multiplier:-</w:t>
+      </w:r>
+      <w:proofErr w:type="gramEnd"/>
+      <w:r>
+        <w:t xml:space="preserve">  </w:t>
+      </w:r>
+      <w:r>
+        <w:t xml:space="preserve">[TRICK: </w:t>
+      </w:r>
+      <w:r>
+        <w:rPr>
+          <w:highlight w:val="green"/>
+        </w:rPr>
+        <w:t>“Think 0 = +</w:t>
+      </w:r>
+      <w:proofErr w:type="spellStart"/>
+      <w:r>
+        <w:rPr>
+          <w:highlight w:val="green"/>
+        </w:rPr>
+        <w:t>ve</w:t>
+      </w:r>
+      <w:proofErr w:type="spellEnd"/>
+      <w:r>
+        <w:rPr>
+          <w:highlight w:val="green"/>
+        </w:rPr>
+        <w:t xml:space="preserve"> and 1 = -</w:t>
+      </w:r>
+      <w:proofErr w:type="spellStart"/>
+      <w:r>
+        <w:rPr>
+          <w:highlight w:val="green"/>
+        </w:rPr>
+        <w:t>ve</w:t>
+      </w:r>
+      <w:proofErr w:type="spellEnd"/>
+      <w:r>
+        <w:rPr>
+          <w:highlight w:val="green"/>
+        </w:rPr>
+        <w:t>, so 01 = +1 and 10 = -</w:t>
+      </w:r>
+      <w:proofErr w:type="spellStart"/>
+      <w:r>
+        <w:rPr>
+          <w:highlight w:val="green"/>
+        </w:rPr>
+        <w:t>ve</w:t>
+      </w:r>
+      <w:proofErr w:type="spellEnd"/>
+      <w:r>
+        <w:rPr>
+          <w:highlight w:val="green"/>
+        </w:rPr>
+        <w:t>”]</w:t>
+      </w:r>
+    </w:p>
+    <w:p>
+      <w:r>
+        <w:t>Initially take q</w:t>
+      </w:r>
+      <w:r>
+        <w:rPr>
+          <w:vertAlign w:val="subscript"/>
+        </w:rPr>
+        <w:t>-1</w:t>
+      </w:r>
+      <w:r>
+        <w:t xml:space="preserve"> = 0</w:t>
+      </w:r>
+    </w:p>
+    <w:p>
+      <w:r>
+        <w:t xml:space="preserve">Then if bit pair = </w:t>
+      </w:r>
+      <w:r>
+        <w:rPr>
+          <w:highlight w:val="green"/>
+        </w:rPr>
+        <w:t>0</w:t>
+      </w:r>
+      <w:r>
+        <w:t xml:space="preserve"> 1 </w:t>
+      </w:r>
+      <w:r>
+        <w:sym w:font="Wingdings" w:char="F0E0"/>
+      </w:r>
+      <w:r>
+        <w:t xml:space="preserve"> +1 (ADD &amp; ASR)</w:t>
+      </w:r>
+    </w:p>
+    <w:p>
+      <w:r>
+        <w:t xml:space="preserve">If Bit Pair = </w:t>
+      </w:r>
+      <w:r>
+        <w:rPr>
+          <w:highlight w:val="green"/>
+        </w:rPr>
+        <w:t>1</w:t>
+      </w:r>
+      <w:r>
+        <w:t xml:space="preserve"> 0 </w:t>
+      </w:r>
+      <w:r>
+        <w:sym w:font="Wingdings" w:char="F0E0"/>
+      </w:r>
+      <w:r>
+        <w:t xml:space="preserve"> -1 (SUB AND ASR)</w:t>
+      </w:r>
+    </w:p>
+    <w:p>
+      <w:r>
+        <w:t>-------------------------------------------------------------</w:t>
+      </w:r>
+    </w:p>
+    <w:p>
+      <w:pPr>
+        <w:pStyle w:val="ListParagraph"/>
+        <w:numPr>
+          <w:ilvl w:val="0"/>
+          <w:numId w:val="1"/>
+        </w:numPr>
+      </w:pPr>
+      <w:r>
+        <w:t xml:space="preserve">Overflow </w:t>
+      </w:r>
+      <w:proofErr w:type="gramStart"/>
+      <w:r>
+        <w:t>Expression :</w:t>
+      </w:r>
+      <w:proofErr w:type="gramEnd"/>
+      <w:r>
+        <w:t xml:space="preserve"> </w:t>
+      </w:r>
+      <w:r>
+        <w:rPr>
+          <w:highlight w:val="green"/>
+        </w:rPr>
+        <w:t>XYZ’ + X’Y’Z</w:t>
+      </w:r>
+      <w:r>
+        <w:t xml:space="preserve">  {VERY IMP}</w:t>
+      </w:r>
+      <w:r>
+        <w:t xml:space="preserve"> {X = MSB of 1</w:t>
+      </w:r>
+      <w:r>
+        <w:rPr>
+          <w:vertAlign w:val="superscript"/>
+        </w:rPr>
+        <w:t>st</w:t>
+      </w:r>
+      <w:r>
+        <w:t xml:space="preserve"> number, Y = MSB of 2</w:t>
+      </w:r>
+      <w:r>
+        <w:rPr>
+          <w:vertAlign w:val="superscript"/>
+        </w:rPr>
+        <w:t>nd</w:t>
+      </w:r>
+      <w:r>
+        <w:t xml:space="preserve"> number, Z = MSB of  Result}</w:t>
+      </w:r>
+    </w:p>
+    <w:p>
+      <w:pPr>
+        <w:ind w:left="720"/>
+      </w:pPr>
+      <w:proofErr w:type="gramStart"/>
+      <w:r>
+        <w:t>Note:-</w:t>
+      </w:r>
+      <w:proofErr w:type="gramEnd"/>
+    </w:p>
+    <w:p>
+      <w:pPr>
+        <w:pStyle w:val="ListParagraph"/>
+        <w:numPr>
+          <w:ilvl w:val="0"/>
+          <w:numId w:val="2"/>
+        </w:numPr>
+      </w:pPr>
+      <w:r>
+        <w:t xml:space="preserve">If opposite signed data added </w:t>
+      </w:r>
+      <w:r>
+        <w:sym w:font="Wingdings" w:char="F0E0"/>
+      </w:r>
+      <w:r>
+        <w:t xml:space="preserve"> Overflow Never Occurs</w:t>
+      </w:r>
+    </w:p>
+    <w:p>
+      <w:pPr>
+        <w:pStyle w:val="ListParagraph"/>
+        <w:numPr>
+          <w:ilvl w:val="0"/>
+          <w:numId w:val="2"/>
+        </w:numPr>
+      </w:pPr>
+      <w:r>
+        <w:t xml:space="preserve">If same signed data (X=Y) added and result (Z) is of different sign then definitely overflow occurred. Determine </w:t>
+      </w:r>
+      <w:proofErr w:type="gramStart"/>
+      <w:r>
+        <w:t>as:-</w:t>
+      </w:r>
+      <w:proofErr w:type="gramEnd"/>
+    </w:p>
+    <w:p>
+      <w:pPr>
+        <w:pStyle w:val="ListParagraph"/>
+        <w:numPr>
+          <w:ilvl w:val="1"/>
+          <w:numId w:val="2"/>
+        </w:numPr>
+      </w:pPr>
+      <w:r>
+        <w:t xml:space="preserve">If X = Y = 1 &amp; Z = 0 </w:t>
+      </w:r>
+      <w:r>
+        <w:sym w:font="Wingdings" w:char="F0E0"/>
+      </w:r>
+      <w:r>
+        <w:t xml:space="preserve"> Means two </w:t>
+      </w:r>
+      <w:r>
+        <w:t>negative</w:t>
+      </w:r>
+      <w:r>
+        <w:t xml:space="preserve"> no. added so result is </w:t>
+      </w:r>
+      <w:r>
+        <w:t>negative. Hence take the carry and place it at the first and determine the result accordingly in 2’s complement form (Sign is negative, then convert entire no with 2’s complement method and output the result with sign)</w:t>
+      </w:r>
+    </w:p>
+    <w:p>
+      <w:pPr>
+        <w:pStyle w:val="ListParagraph"/>
+        <w:numPr>
+          <w:ilvl w:val="1"/>
+          <w:numId w:val="2"/>
+        </w:numPr>
+      </w:pPr>
+      <w:r>
+        <w:t xml:space="preserve">If X = Y = 0 &amp; Z = 1 </w:t>
+      </w:r>
+      <w:r>
+        <w:sym w:font="Wingdings" w:char="F0E0"/>
+      </w:r>
+      <w:r>
+        <w:t xml:space="preserve"> </w:t>
+      </w:r>
+      <w:r>
+        <w:t xml:space="preserve">Means two </w:t>
+      </w:r>
+      <w:r>
+        <w:t>positive</w:t>
+      </w:r>
+      <w:r>
+        <w:t xml:space="preserve"> no. added so result is </w:t>
+      </w:r>
+      <w:r>
+        <w:t>positive</w:t>
+      </w:r>
+      <w:r>
+        <w:t>.</w:t>
+      </w:r>
+      <w:r>
+        <w:t xml:space="preserve"> No need to convert into 2’s completement form as it’s already +</w:t>
+      </w:r>
+      <w:proofErr w:type="spellStart"/>
+      <w:r>
+        <w:t>ve</w:t>
+      </w:r>
+      <w:proofErr w:type="spellEnd"/>
+    </w:p>
+    <w:p/>
     <w:sectPr>
       <w:pgSz w:w="11906" w:h="16838"/>
       <w:pgMar w:top="1440" w:right="1440" w:bottom="1440" w:left="1440" w:header="708" w:footer="708" w:gutter="0"/>
@@ -39,6 +566,219 @@
     </w:sectPr>
   </w:body>
 </w:document>
+</file>
+
+<file path=word/numbering.xml><?xml version="1.0" encoding="utf-8"?>
+<w:numbering xmlns:wpc="http://schemas.microsoft.com/office/word/2010/wordprocessingCanvas" xmlns:cx="http://schemas.microsoft.com/office/drawing/2014/chartex" xmlns:cx1="http://schemas.microsoft.com/office/drawing/2015/9/8/chartex" xmlns:cx2="http://schemas.microsoft.com/office/drawing/2015/10/21/chartex" xmlns:cx3="http://schemas.microsoft.com/office/drawing/2016/5/9/chartex" xmlns:cx4="http://schemas.microsoft.com/office/drawing/2016/5/10/chartex" xmlns:cx5="http://schemas.microsoft.com/office/drawing/2016/5/11/chartex" xmlns:cx6="http://schemas.microsoft.com/office/drawing/2016/5/12/chartex" xmlns:cx7="http://schemas.microsoft.com/office/drawing/2016/5/13/chartex" xmlns:cx8="http://schemas.microsoft.com/office/drawing/2016/5/14/chartex" xmlns:mc="http://schemas.openxmlformats.org/markup-compatibility/2006" xmlns:aink="http://schemas.microsoft.com/office/drawing/2016/ink" xmlns:am3d="http://schemas.microsoft.com/office/drawing/2017/model3d" xmlns:o="urn:schemas-microsoft-com:office:office" xmlns:oel="http://schemas.microsoft.com/office/2019/extlst" xmlns:r="http://schemas.openxmlformats.org/officeDocument/2006/relationships" xmlns:m="http://schemas.openxmlformats.org/officeDocument/2006/math" xmlns:v="urn:schemas-microsoft-com:vml" xmlns:wp14="http://schemas.microsoft.com/office/word/2010/wordprocessingDrawing" xmlns:wp="http://schemas.openxmlformats.org/drawingml/2006/wordprocessingDrawing" xmlns:w10="urn:schemas-microsoft-com:office:word" xmlns:w="http://schemas.openxmlformats.org/wordprocessingml/2006/main" xmlns:w14="http://schemas.microsoft.com/office/word/2010/wordml" xmlns:w15="http://schemas.microsoft.com/office/word/2012/wordml" xmlns:w16cex="http://schemas.microsoft.com/office/word/2018/wordml/cex" xmlns:w16cid="http://schemas.microsoft.com/office/word/2016/wordml/cid" xmlns:w16="http://schemas.microsoft.com/office/word/2018/wordml" xmlns:w16sdtdh="http://schemas.microsoft.com/office/word/2020/wordml/sdtdatahash" xmlns:w16se="http://schemas.microsoft.com/office/word/2015/wordml/symex" xmlns:wpg="http://schemas.microsoft.com/office/word/2010/wordprocessingGroup" xmlns:wpi="http://schemas.microsoft.com/office/word/2010/wordprocessingInk" xmlns:wne="http://schemas.microsoft.com/office/word/2006/wordml" xmlns:wps="http://schemas.microsoft.com/office/word/2010/wordprocessingShape" mc:Ignorable="w14 w15 w16se w16cid w16 w16cex w16sdtdh wp14">
+  <w:abstractNum w:abstractNumId="0" w15:restartNumberingAfterBreak="0">
+    <w:nsid w:val="314C7C8A"/>
+    <w:multiLevelType w:val="hybridMultilevel"/>
+    <w:tmpl w:val="EBDAAA00"/>
+    <w:lvl w:ilvl="0" w:tplc="4009000F">
+      <w:start w:val="1"/>
+      <w:numFmt w:val="decimal"/>
+      <w:lvlText w:val="%1."/>
+      <w:lvlJc w:val="left"/>
+      <w:pPr>
+        <w:ind w:left="720" w:hanging="360"/>
+      </w:pPr>
+      <w:rPr>
+        <w:rFonts w:hint="default"/>
+      </w:rPr>
+    </w:lvl>
+    <w:lvl w:ilvl="1" w:tplc="40090019" w:tentative="1">
+      <w:start w:val="1"/>
+      <w:numFmt w:val="lowerLetter"/>
+      <w:lvlText w:val="%2."/>
+      <w:lvlJc w:val="left"/>
+      <w:pPr>
+        <w:ind w:left="1440" w:hanging="360"/>
+      </w:pPr>
+    </w:lvl>
+    <w:lvl w:ilvl="2" w:tplc="4009001B" w:tentative="1">
+      <w:start w:val="1"/>
+      <w:numFmt w:val="lowerRoman"/>
+      <w:lvlText w:val="%3."/>
+      <w:lvlJc w:val="right"/>
+      <w:pPr>
+        <w:ind w:left="2160" w:hanging="180"/>
+      </w:pPr>
+    </w:lvl>
+    <w:lvl w:ilvl="3" w:tplc="4009000F" w:tentative="1">
+      <w:start w:val="1"/>
+      <w:numFmt w:val="decimal"/>
+      <w:lvlText w:val="%4."/>
+      <w:lvlJc w:val="left"/>
+      <w:pPr>
+        <w:ind w:left="2880" w:hanging="360"/>
+      </w:pPr>
+    </w:lvl>
+    <w:lvl w:ilvl="4" w:tplc="40090019" w:tentative="1">
+      <w:start w:val="1"/>
+      <w:numFmt w:val="lowerLetter"/>
+      <w:lvlText w:val="%5."/>
+      <w:lvlJc w:val="left"/>
+      <w:pPr>
+        <w:ind w:left="3600" w:hanging="360"/>
+      </w:pPr>
+    </w:lvl>
+    <w:lvl w:ilvl="5" w:tplc="4009001B" w:tentative="1">
+      <w:start w:val="1"/>
+      <w:numFmt w:val="lowerRoman"/>
+      <w:lvlText w:val="%6."/>
+      <w:lvlJc w:val="right"/>
+      <w:pPr>
+        <w:ind w:left="4320" w:hanging="180"/>
+      </w:pPr>
+    </w:lvl>
+    <w:lvl w:ilvl="6" w:tplc="4009000F" w:tentative="1">
+      <w:start w:val="1"/>
+      <w:numFmt w:val="decimal"/>
+      <w:lvlText w:val="%7."/>
+      <w:lvlJc w:val="left"/>
+      <w:pPr>
+        <w:ind w:left="5040" w:hanging="360"/>
+      </w:pPr>
+    </w:lvl>
+    <w:lvl w:ilvl="7" w:tplc="40090019" w:tentative="1">
+      <w:start w:val="1"/>
+      <w:numFmt w:val="lowerLetter"/>
+      <w:lvlText w:val="%8."/>
+      <w:lvlJc w:val="left"/>
+      <w:pPr>
+        <w:ind w:left="5760" w:hanging="360"/>
+      </w:pPr>
+    </w:lvl>
+    <w:lvl w:ilvl="8" w:tplc="4009001B" w:tentative="1">
+      <w:start w:val="1"/>
+      <w:numFmt w:val="lowerRoman"/>
+      <w:lvlText w:val="%9."/>
+      <w:lvlJc w:val="right"/>
+      <w:pPr>
+        <w:ind w:left="6480" w:hanging="180"/>
+      </w:pPr>
+    </w:lvl>
+  </w:abstractNum>
+  <w:abstractNum w:abstractNumId="1" w15:restartNumberingAfterBreak="0">
+    <w:nsid w:val="610015FF"/>
+    <w:multiLevelType w:val="hybridMultilevel"/>
+    <w:tmpl w:val="2676CB20"/>
+    <w:lvl w:ilvl="0" w:tplc="40090001">
+      <w:start w:val="1"/>
+      <w:numFmt w:val="bullet"/>
+      <w:lvlText w:val=""/>
+      <w:lvlJc w:val="left"/>
+      <w:pPr>
+        <w:ind w:left="2160" w:hanging="360"/>
+      </w:pPr>
+      <w:rPr>
+        <w:rFonts w:ascii="Symbol" w:hAnsi="Symbol" w:hint="default"/>
+      </w:rPr>
+    </w:lvl>
+    <w:lvl w:ilvl="1" w:tplc="40090003">
+      <w:start w:val="1"/>
+      <w:numFmt w:val="bullet"/>
+      <w:lvlText w:val="o"/>
+      <w:lvlJc w:val="left"/>
+      <w:pPr>
+        <w:ind w:left="2880" w:hanging="360"/>
+      </w:pPr>
+      <w:rPr>
+        <w:rFonts w:ascii="Courier New" w:hAnsi="Courier New" w:cs="Courier New" w:hint="default"/>
+      </w:rPr>
+    </w:lvl>
+    <w:lvl w:ilvl="2" w:tplc="40090005" w:tentative="1">
+      <w:start w:val="1"/>
+      <w:numFmt w:val="bullet"/>
+      <w:lvlText w:val=""/>
+      <w:lvlJc w:val="left"/>
+      <w:pPr>
+        <w:ind w:left="3600" w:hanging="360"/>
+      </w:pPr>
+      <w:rPr>
+        <w:rFonts w:ascii="Wingdings" w:hAnsi="Wingdings" w:hint="default"/>
+      </w:rPr>
+    </w:lvl>
+    <w:lvl w:ilvl="3" w:tplc="40090001" w:tentative="1">
+      <w:start w:val="1"/>
+      <w:numFmt w:val="bullet"/>
+      <w:lvlText w:val=""/>
+      <w:lvlJc w:val="left"/>
+      <w:pPr>
+        <w:ind w:left="4320" w:hanging="360"/>
+      </w:pPr>
+      <w:rPr>
+        <w:rFonts w:ascii="Symbol" w:hAnsi="Symbol" w:hint="default"/>
+      </w:rPr>
+    </w:lvl>
+    <w:lvl w:ilvl="4" w:tplc="40090003" w:tentative="1">
+      <w:start w:val="1"/>
+      <w:numFmt w:val="bullet"/>
+      <w:lvlText w:val="o"/>
+      <w:lvlJc w:val="left"/>
+      <w:pPr>
+        <w:ind w:left="5040" w:hanging="360"/>
+      </w:pPr>
+      <w:rPr>
+        <w:rFonts w:ascii="Courier New" w:hAnsi="Courier New" w:cs="Courier New" w:hint="default"/>
+      </w:rPr>
+    </w:lvl>
+    <w:lvl w:ilvl="5" w:tplc="40090005" w:tentative="1">
+      <w:start w:val="1"/>
+      <w:numFmt w:val="bullet"/>
+      <w:lvlText w:val=""/>
+      <w:lvlJc w:val="left"/>
+      <w:pPr>
+        <w:ind w:left="5760" w:hanging="360"/>
+      </w:pPr>
+      <w:rPr>
+        <w:rFonts w:ascii="Wingdings" w:hAnsi="Wingdings" w:hint="default"/>
+      </w:rPr>
+    </w:lvl>
+    <w:lvl w:ilvl="6" w:tplc="40090001" w:tentative="1">
+      <w:start w:val="1"/>
+      <w:numFmt w:val="bullet"/>
+      <w:lvlText w:val=""/>
+      <w:lvlJc w:val="left"/>
+      <w:pPr>
+        <w:ind w:left="6480" w:hanging="360"/>
+      </w:pPr>
+      <w:rPr>
+        <w:rFonts w:ascii="Symbol" w:hAnsi="Symbol" w:hint="default"/>
+      </w:rPr>
+    </w:lvl>
+    <w:lvl w:ilvl="7" w:tplc="40090003" w:tentative="1">
+      <w:start w:val="1"/>
+      <w:numFmt w:val="bullet"/>
+      <w:lvlText w:val="o"/>
+      <w:lvlJc w:val="left"/>
+      <w:pPr>
+        <w:ind w:left="7200" w:hanging="360"/>
+      </w:pPr>
+      <w:rPr>
+        <w:rFonts w:ascii="Courier New" w:hAnsi="Courier New" w:cs="Courier New" w:hint="default"/>
+      </w:rPr>
+    </w:lvl>
+    <w:lvl w:ilvl="8" w:tplc="40090005" w:tentative="1">
+      <w:start w:val="1"/>
+      <w:numFmt w:val="bullet"/>
+      <w:lvlText w:val=""/>
+      <w:lvlJc w:val="left"/>
+      <w:pPr>
+        <w:ind w:left="7920" w:hanging="360"/>
+      </w:pPr>
+      <w:rPr>
+        <w:rFonts w:ascii="Wingdings" w:hAnsi="Wingdings" w:hint="default"/>
+      </w:rPr>
+    </w:lvl>
+  </w:abstractNum>
+  <w:num w:numId="1" w16cid:durableId="1701202281">
+    <w:abstractNumId w:val="0"/>
+  </w:num>
+  <w:num w:numId="2" w16cid:durableId="45491824">
+    <w:abstractNumId w:val="1"/>
+  </w:num>
+</w:numbering>
 </file>
 
 <file path=word/styles.xml><?xml version="1.0" encoding="utf-8"?>
@@ -490,6 +1230,17 @@
       <w:shd w:val="clear" w:color="auto" w:fill="E1DFDD"/>
     </w:rPr>
   </w:style>
+  <w:style w:type="paragraph" w:styleId="ListParagraph">
+    <w:name w:val="List Paragraph"/>
+    <w:basedOn w:val="Normal"/>
+    <w:uiPriority w:val="34"/>
+    <w:qFormat/>
+    <w:rsid w:val="0005429A"/>
+    <w:pPr>
+      <w:ind w:left="720"/>
+      <w:contextualSpacing/>
+    </w:pPr>
+  </w:style>
 </w:styles>
 </file>
 

</xml_diff>

<commit_message>
Completed upto Decoder pyqs
</commit_message>
<xml_diff>
--- a/Best Questions/DL.docx
+++ b/Best Questions/DL.docx
@@ -22,7 +22,7 @@
       <w:r>
         <w:t xml:space="preserve"> </w:t>
       </w:r>
-      <w:hyperlink r:id="rId5" w:anchor="c37120" w:history="1">
+      <w:hyperlink r:id="rId7" w:anchor="c37120" w:history="1">
         <w:r>
           <w:rPr>
             <w:rStyle w:val="Hyperlink"/>
@@ -43,7 +43,7 @@
       <w:r>
         <w:t xml:space="preserve"> </w:t>
       </w:r>
-      <w:hyperlink r:id="rId6" w:anchor="a8532" w:history="1">
+      <w:hyperlink r:id="rId8" w:anchor="a8532" w:history="1">
         <w:r>
           <w:rPr>
             <w:rStyle w:val="Hyperlink"/>
@@ -583,17 +583,444 @@
       </w:r>
       <w:proofErr w:type="spellEnd"/>
     </w:p>
-    <w:p/>
-    <w:p>
-      <w:r>
-        <w:rPr>
-          <w:noProof/>
-        </w:rPr>
+    <w:p>
+      <w:r>
+        <w:t xml:space="preserve">---------------------------------------------------------------------------------------------------------------------------------- </w:t>
+      </w:r>
+    </w:p>
+    <w:p>
+      <w:pPr>
+        <w:pStyle w:val="ListParagraph"/>
+      </w:pPr>
+    </w:p>
+    <w:p>
+      <w:pPr>
+        <w:pStyle w:val="ListParagraph"/>
+        <w:numPr>
+          <w:ilvl w:val="0"/>
+          <w:numId w:val="1"/>
+        </w:numPr>
+      </w:pPr>
+      <w:r>
+        <w:t>+</w:t>
+      </w:r>
+      <w:proofErr w:type="spellStart"/>
+      <w:r>
+        <w:t>Ve</w:t>
+      </w:r>
+      <w:proofErr w:type="spellEnd"/>
+      <w:r>
+        <w:t xml:space="preserve"> Edge Triggered vs -</w:t>
+      </w:r>
+      <w:proofErr w:type="spellStart"/>
+      <w:r>
+        <w:t>Ve</w:t>
+      </w:r>
+      <w:proofErr w:type="spellEnd"/>
+      <w:r>
+        <w:t xml:space="preserve"> Edge </w:t>
+      </w:r>
+      <w:proofErr w:type="gramStart"/>
+      <w:r>
+        <w:t>Triggered :</w:t>
+      </w:r>
+      <w:proofErr w:type="gramEnd"/>
+      <w:r>
+        <w:t>-</w:t>
+      </w:r>
+    </w:p>
+    <w:p>
+      <w:pPr>
+        <w:pStyle w:val="ListParagraph"/>
+      </w:pPr>
+    </w:p>
+    <w:p>
+      <w:pPr>
+        <w:pStyle w:val="ListParagraph"/>
+      </w:pPr>
+      <w:r>
         <w:lastRenderedPageBreak/>
         <w:drawing>
-          <wp:inline distT="0" distB="0" distL="0" distR="0" wp14:anchorId="7ECD5BAD" wp14:editId="1C9124ED">
-            <wp:extent cx="5731510" cy="1707515"/>
-            <wp:effectExtent l="0" t="0" r="2540" b="6985"/>
+          <wp:anchor distT="0" distB="0" distL="114300" distR="114300" simplePos="0" relativeHeight="251659264" behindDoc="0" locked="0" layoutInCell="1" allowOverlap="1" wp14:anchorId="2874906F" wp14:editId="7D385D58">
+            <wp:simplePos x="1371600" y="914400"/>
+            <wp:positionH relativeFrom="column">
+              <wp:align>left</wp:align>
+            </wp:positionH>
+            <wp:positionV relativeFrom="paragraph">
+              <wp:align>top</wp:align>
+            </wp:positionV>
+            <wp:extent cx="2935233" cy="1413641"/>
+            <wp:effectExtent l="0" t="0" r="0" b="0"/>
+            <wp:wrapSquare wrapText="bothSides"/>
+            <wp:docPr id="9" name="Picture 9"/>
+            <wp:cNvGraphicFramePr>
+              <a:graphicFrameLocks xmlns:a="http://schemas.openxmlformats.org/drawingml/2006/main" noChangeAspect="1"/>
+            </wp:cNvGraphicFramePr>
+            <a:graphic xmlns:a="http://schemas.openxmlformats.org/drawingml/2006/main">
+              <a:graphicData uri="http://schemas.openxmlformats.org/drawingml/2006/picture">
+                <pic:pic xmlns:pic="http://schemas.openxmlformats.org/drawingml/2006/picture">
+                  <pic:nvPicPr>
+                    <pic:cNvPr id="1" name=""/>
+                    <pic:cNvPicPr/>
+                  </pic:nvPicPr>
+                  <pic:blipFill>
+                    <a:blip r:embed="rId9">
+                      <a:extLst>
+                        <a:ext uri="{28A0092B-C50C-407E-A947-70E740481C1C}">
+                          <a14:useLocalDpi xmlns:a14="http://schemas.microsoft.com/office/drawing/2010/main" val="0"/>
+                        </a:ext>
+                      </a:extLst>
+                    </a:blip>
+                    <a:stretch>
+                      <a:fillRect/>
+                    </a:stretch>
+                  </pic:blipFill>
+                  <pic:spPr>
+                    <a:xfrm>
+                      <a:off x="0" y="0"/>
+                      <a:ext cx="2935233" cy="1413641"/>
+                    </a:xfrm>
+                    <a:prstGeom prst="rect">
+                      <a:avLst/>
+                    </a:prstGeom>
+                  </pic:spPr>
+                </pic:pic>
+              </a:graphicData>
+            </a:graphic>
+          </wp:anchor>
+        </w:drawing>
+      </w:r>
+      <w:r>
+        <w:t>This is a +</w:t>
+      </w:r>
+      <w:proofErr w:type="spellStart"/>
+      <w:r>
+        <w:t>ve</w:t>
+      </w:r>
+      <w:proofErr w:type="spellEnd"/>
+      <w:r>
+        <w:t xml:space="preserve"> edge triggered counter b/c the arrow sign in Clock has no bubble. </w:t>
+      </w:r>
+      <w:proofErr w:type="gramStart"/>
+      <w:r>
+        <w:t>Also</w:t>
+      </w:r>
+      <w:proofErr w:type="gramEnd"/>
+      <w:r>
+        <w:t xml:space="preserve"> it is asynchronous b/c every </w:t>
+      </w:r>
+      <w:proofErr w:type="spellStart"/>
+      <w:r>
+        <w:t>clk</w:t>
+      </w:r>
+      <w:proofErr w:type="spellEnd"/>
+      <w:r>
+        <w:t xml:space="preserve"> depends on o/p of other flip flop. </w:t>
+      </w:r>
+      <w:proofErr w:type="gramStart"/>
+      <w:r>
+        <w:t>Thus</w:t>
+      </w:r>
+      <w:proofErr w:type="gramEnd"/>
+      <w:r>
+        <w:t xml:space="preserve"> we need to apply the concept of edge trigger clocking.</w:t>
+      </w:r>
+    </w:p>
+    <w:p>
+      <w:pPr>
+        <w:pStyle w:val="ListParagraph"/>
+      </w:pPr>
+      <w:proofErr w:type="gramStart"/>
+      <w:r>
+        <w:t>Remember :</w:t>
+      </w:r>
+      <w:proofErr w:type="gramEnd"/>
+      <w:r>
+        <w:t xml:space="preserve"> In </w:t>
+      </w:r>
+      <w:r>
+        <w:rPr>
+          <w:highlight w:val="yellow"/>
+        </w:rPr>
+        <w:t>+</w:t>
+      </w:r>
+      <w:proofErr w:type="spellStart"/>
+      <w:r>
+        <w:rPr>
+          <w:highlight w:val="yellow"/>
+        </w:rPr>
+        <w:t>ve</w:t>
+      </w:r>
+      <w:proofErr w:type="spellEnd"/>
+      <w:r>
+        <w:rPr>
+          <w:highlight w:val="yellow"/>
+        </w:rPr>
+        <w:t xml:space="preserve"> edge trigger</w:t>
+      </w:r>
+      <w:r>
+        <w:t xml:space="preserve">, do like this (with ref to this </w:t>
+      </w:r>
+      <w:proofErr w:type="spellStart"/>
+      <w:r>
+        <w:t>diag</w:t>
+      </w:r>
+      <w:proofErr w:type="spellEnd"/>
+      <w:r>
+        <w:t xml:space="preserve">): </w:t>
+      </w:r>
+    </w:p>
+    <w:p>
+      <w:pPr>
+        <w:pStyle w:val="ListParagraph"/>
+      </w:pPr>
+      <w:r>
+        <w:rPr>
+          <w:highlight w:val="yellow"/>
+        </w:rPr>
+        <w:t>Q1n = Q1’ [only when Q0 goes from 0 -&gt; 1]</w:t>
+      </w:r>
+    </w:p>
+    <w:p>
+      <w:pPr>
+        <w:pStyle w:val="ListParagraph"/>
+      </w:pPr>
+      <w:r>
+        <w:tab/>
+      </w:r>
+      <w:r>
+        <w:tab/>
+      </w:r>
+      <w:r>
+        <w:tab/>
+      </w:r>
+      <w:r>
+        <w:tab/>
+      </w:r>
+      <w:r>
+        <w:tab/>
+      </w:r>
+      <w:r>
+        <w:tab/>
+        <w:t xml:space="preserve">Q0n = Q0’ (b/c it’s independent of other ff </w:t>
+      </w:r>
+      <w:r>
+        <w:tab/>
+      </w:r>
+      <w:r>
+        <w:tab/>
+      </w:r>
+      <w:r>
+        <w:tab/>
+      </w:r>
+      <w:r>
+        <w:tab/>
+      </w:r>
+      <w:r>
+        <w:tab/>
+      </w:r>
+      <w:r>
+        <w:tab/>
+      </w:r>
+      <w:r>
+        <w:tab/>
+      </w:r>
+      <w:r>
+        <w:tab/>
+        <w:t>clock)</w:t>
+      </w:r>
+    </w:p>
+    <w:p>
+      <w:pPr>
+        <w:pStyle w:val="ListParagraph"/>
+      </w:pPr>
+      <w:r>
+        <w:tab/>
+      </w:r>
+      <w:r>
+        <w:br w:type="textWrapping" w:clear="all"/>
+      </w:r>
+    </w:p>
+    <w:p>
+      <w:pPr>
+        <w:pStyle w:val="ListParagraph"/>
+      </w:pPr>
+    </w:p>
+    <w:p>
+      <w:pPr>
+        <w:pStyle w:val="ListParagraph"/>
+      </w:pPr>
+    </w:p>
+    <w:p>
+      <w:pPr>
+        <w:pStyle w:val="ListParagraph"/>
+      </w:pPr>
+    </w:p>
+    <w:p>
+      <w:pPr>
+        <w:pStyle w:val="ListParagraph"/>
+      </w:pPr>
+    </w:p>
+    <w:p>
+      <w:pPr>
+        <w:pStyle w:val="ListParagraph"/>
+      </w:pPr>
+    </w:p>
+    <w:p>
+      <w:pPr>
+        <w:pStyle w:val="ListParagraph"/>
+      </w:pPr>
+    </w:p>
+    <w:p>
+      <w:pPr>
+        <w:pStyle w:val="ListParagraph"/>
+      </w:pPr>
+    </w:p>
+    <w:p>
+      <w:pPr>
+        <w:pStyle w:val="ListParagraph"/>
+      </w:pPr>
+    </w:p>
+    <w:p>
+      <w:pPr>
+        <w:pStyle w:val="ListParagraph"/>
+      </w:pPr>
+    </w:p>
+    <w:p>
+      <w:pPr>
+        <w:pStyle w:val="ListParagraph"/>
+      </w:pPr>
+    </w:p>
+    <w:p>
+      <w:pPr>
+        <w:pStyle w:val="ListParagraph"/>
+      </w:pPr>
+    </w:p>
+    <w:p>
+      <w:pPr>
+        <w:pStyle w:val="ListParagraph"/>
+      </w:pPr>
+    </w:p>
+    <w:p>
+      <w:pPr>
+        <w:pStyle w:val="ListParagraph"/>
+      </w:pPr>
+    </w:p>
+    <w:p>
+      <w:pPr>
+        <w:pStyle w:val="ListParagraph"/>
+      </w:pPr>
+    </w:p>
+    <w:p>
+      <w:pPr>
+        <w:pStyle w:val="ListParagraph"/>
+      </w:pPr>
+    </w:p>
+    <w:p>
+      <w:pPr>
+        <w:pStyle w:val="ListParagraph"/>
+      </w:pPr>
+    </w:p>
+    <w:p>
+      <w:pPr>
+        <w:pStyle w:val="ListParagraph"/>
+      </w:pPr>
+    </w:p>
+    <w:p>
+      <w:pPr>
+        <w:pStyle w:val="ListParagraph"/>
+      </w:pPr>
+    </w:p>
+    <w:p>
+      <w:pPr>
+        <w:pStyle w:val="ListParagraph"/>
+      </w:pPr>
+    </w:p>
+    <w:p>
+      <w:pPr>
+        <w:pStyle w:val="ListParagraph"/>
+      </w:pPr>
+    </w:p>
+    <w:p>
+      <w:pPr>
+        <w:pStyle w:val="ListParagraph"/>
+      </w:pPr>
+    </w:p>
+    <w:p>
+      <w:pPr>
+        <w:pStyle w:val="ListParagraph"/>
+      </w:pPr>
+    </w:p>
+    <w:p>
+      <w:pPr>
+        <w:pStyle w:val="ListParagraph"/>
+      </w:pPr>
+    </w:p>
+    <w:p>
+      <w:pPr>
+        <w:pStyle w:val="ListParagraph"/>
+      </w:pPr>
+    </w:p>
+    <w:p>
+      <w:pPr>
+        <w:pStyle w:val="ListParagraph"/>
+      </w:pPr>
+    </w:p>
+    <w:p>
+      <w:pPr>
+        <w:pStyle w:val="ListParagraph"/>
+      </w:pPr>
+    </w:p>
+    <w:p>
+      <w:pPr>
+        <w:pStyle w:val="ListParagraph"/>
+      </w:pPr>
+    </w:p>
+    <w:p>
+      <w:pPr>
+        <w:pStyle w:val="ListParagraph"/>
+      </w:pPr>
+    </w:p>
+    <w:p>
+      <w:pPr>
+        <w:pStyle w:val="ListParagraph"/>
+      </w:pPr>
+    </w:p>
+    <w:p>
+      <w:pPr>
+        <w:pStyle w:val="ListParagraph"/>
+      </w:pPr>
+    </w:p>
+    <w:p>
+      <w:pPr>
+        <w:pStyle w:val="ListParagraph"/>
+      </w:pPr>
+    </w:p>
+    <w:p>
+      <w:pPr>
+        <w:pStyle w:val="ListParagraph"/>
+      </w:pPr>
+    </w:p>
+    <w:p>
+      <w:pPr>
+        <w:pStyle w:val="ListParagraph"/>
+      </w:pPr>
+    </w:p>
+    <w:p>
+      <w:pPr>
+        <w:pStyle w:val="ListParagraph"/>
+      </w:pPr>
+    </w:p>
+    <w:p>
+      <w:r>
+        <w:rPr>
+          <w:noProof/>
+        </w:rPr>
+        <w:lastRenderedPageBreak/>
+        <w:drawing>
+          <wp:inline distT="0" distB="0" distL="0" distR="0" wp14:anchorId="7ECD5BAD" wp14:editId="4E91F54D">
+            <wp:extent cx="4722517" cy="1406919"/>
+            <wp:effectExtent l="19050" t="19050" r="20955" b="22225"/>
             <wp:docPr id="1" name="Picture 1"/>
             <wp:cNvGraphicFramePr>
               <a:graphicFrameLocks xmlns:a="http://schemas.openxmlformats.org/drawingml/2006/main" noChangeAspect="1"/>
@@ -606,7 +1033,7 @@
                     <pic:cNvPicPr/>
                   </pic:nvPicPr>
                   <pic:blipFill>
-                    <a:blip r:embed="rId7"/>
+                    <a:blip r:embed="rId10"/>
                     <a:stretch>
                       <a:fillRect/>
                     </a:stretch>
@@ -614,11 +1041,16 @@
                   <pic:spPr>
                     <a:xfrm>
                       <a:off x="0" y="0"/>
-                      <a:ext cx="5731510" cy="1707515"/>
+                      <a:ext cx="4753007" cy="1416003"/>
                     </a:xfrm>
                     <a:prstGeom prst="rect">
                       <a:avLst/>
                     </a:prstGeom>
+                    <a:ln>
+                      <a:solidFill>
+                        <a:schemeClr val="accent1"/>
+                      </a:solidFill>
+                    </a:ln>
                   </pic:spPr>
                 </pic:pic>
               </a:graphicData>
@@ -648,7 +1080,7 @@
                     <pic:cNvPicPr/>
                   </pic:nvPicPr>
                   <pic:blipFill>
-                    <a:blip r:embed="rId8"/>
+                    <a:blip r:embed="rId11"/>
                     <a:stretch>
                       <a:fillRect/>
                     </a:stretch>
@@ -674,7 +1106,7 @@
       <w:r>
         <w:t xml:space="preserve">Must go through q: </w:t>
       </w:r>
-      <w:hyperlink r:id="rId9" w:history="1">
+      <w:hyperlink r:id="rId12" w:history="1">
         <w:r>
           <w:rPr>
             <w:rStyle w:val="Hyperlink"/>
@@ -684,7 +1116,7 @@
       </w:hyperlink>
     </w:p>
     <w:p>
-      <w:hyperlink r:id="rId10" w:history="1">
+      <w:hyperlink r:id="rId13" w:history="1">
         <w:r>
           <w:rPr>
             <w:rStyle w:val="Hyperlink"/>
@@ -745,7 +1177,7 @@
       <w:r>
         <w:t xml:space="preserve">Do this: </w:t>
       </w:r>
-      <w:hyperlink r:id="rId11" w:history="1">
+      <w:hyperlink r:id="rId14" w:history="1">
         <w:r>
           <w:rPr>
             <w:rStyle w:val="Hyperlink"/>
@@ -775,7 +1207,7 @@
                     <pic:cNvPicPr/>
                   </pic:nvPicPr>
                   <pic:blipFill>
-                    <a:blip r:embed="rId12"/>
+                    <a:blip r:embed="rId15"/>
                     <a:stretch>
                       <a:fillRect/>
                     </a:stretch>
@@ -818,7 +1250,7 @@
                     <pic:cNvPicPr/>
                   </pic:nvPicPr>
                   <pic:blipFill>
-                    <a:blip r:embed="rId13"/>
+                    <a:blip r:embed="rId16"/>
                     <a:stretch>
                       <a:fillRect/>
                     </a:stretch>
@@ -861,7 +1293,7 @@
                     <pic:cNvPicPr/>
                   </pic:nvPicPr>
                   <pic:blipFill>
-                    <a:blip r:embed="rId14"/>
+                    <a:blip r:embed="rId17"/>
                     <a:stretch>
                       <a:fillRect/>
                     </a:stretch>
@@ -891,6 +1323,9 @@
         </w:rPr>
       </w:pPr>
       <w:r>
+        <w:rPr>
+          <w:noProof/>
+        </w:rPr>
         <w:drawing>
           <wp:anchor distT="0" distB="0" distL="114300" distR="114300" simplePos="0" relativeHeight="251658240" behindDoc="0" locked="0" layoutInCell="1" allowOverlap="1" wp14:anchorId="46FFA5C5" wp14:editId="14A94BE8">
             <wp:simplePos x="0" y="0"/>
@@ -915,7 +1350,7 @@
                     <pic:cNvPicPr/>
                   </pic:nvPicPr>
                   <pic:blipFill>
-                    <a:blip r:embed="rId15" cstate="print">
+                    <a:blip r:embed="rId18" cstate="print">
                       <a:extLst>
                         <a:ext uri="{28A0092B-C50C-407E-A947-70E740481C1C}">
                           <a14:useLocalDpi xmlns:a14="http://schemas.microsoft.com/office/drawing/2010/main" val="0"/>
@@ -1105,65 +1540,7 @@
           <w:szCs w:val="18"/>
           <w:highlight w:val="cyan"/>
         </w:rPr>
-        <w:t xml:space="preserve">          Q2n = 0    </w:t>
-      </w:r>
-      <w:proofErr w:type="spellStart"/>
-      <w:r>
-        <w:rPr>
-          <w:sz w:val="18"/>
-          <w:szCs w:val="18"/>
-          <w:highlight w:val="cyan"/>
-        </w:rPr>
-        <w:t>if</w:t>
-      </w:r>
-      <w:proofErr w:type="spellEnd"/>
-      <w:r>
-        <w:rPr>
-          <w:sz w:val="18"/>
-          <w:szCs w:val="18"/>
-          <w:highlight w:val="cyan"/>
-        </w:rPr>
-        <w:t xml:space="preserve"> Q0’ = J2 = </w:t>
-      </w:r>
-      <w:r>
-        <w:rPr>
-          <w:sz w:val="18"/>
-          <w:szCs w:val="18"/>
-          <w:highlight w:val="cyan"/>
-        </w:rPr>
-        <w:t>0</w:t>
-      </w:r>
-      <w:r>
-        <w:rPr>
-          <w:sz w:val="18"/>
-          <w:szCs w:val="18"/>
-          <w:highlight w:val="cyan"/>
-        </w:rPr>
-        <w:t xml:space="preserve">; Which means Q2n = </w:t>
-      </w:r>
-      <w:r>
-        <w:rPr>
-          <w:sz w:val="18"/>
-          <w:szCs w:val="18"/>
-          <w:highlight w:val="cyan"/>
-        </w:rPr>
-        <w:t>0</w:t>
-      </w:r>
-      <w:r>
-        <w:rPr>
-          <w:sz w:val="18"/>
-          <w:szCs w:val="18"/>
-          <w:highlight w:val="cyan"/>
-        </w:rPr>
-        <w:t xml:space="preserve"> if Q0 = </w:t>
-      </w:r>
-      <w:r>
-        <w:rPr>
-          <w:sz w:val="18"/>
-          <w:szCs w:val="18"/>
-          <w:highlight w:val="cyan"/>
-        </w:rPr>
-        <w:t>1</w:t>
+        <w:t xml:space="preserve">          Q2n = 0    if Q0’ = J2 = 0; Which means Q2n = 0 if Q0 = 1</w:t>
       </w:r>
     </w:p>
     <w:p>
@@ -1197,6 +1574,9 @@
     </w:p>
     <w:p>
       <w:r>
+        <w:rPr>
+          <w:noProof/>
+        </w:rPr>
         <w:lastRenderedPageBreak/>
         <w:drawing>
           <wp:inline distT="0" distB="0" distL="0" distR="0" wp14:anchorId="2A7ACF86" wp14:editId="28CF4F57">
@@ -1214,7 +1594,7 @@
                     <pic:cNvPicPr/>
                   </pic:nvPicPr>
                   <pic:blipFill>
-                    <a:blip r:embed="rId16"/>
+                    <a:blip r:embed="rId19"/>
                     <a:stretch>
                       <a:fillRect/>
                     </a:stretch>
@@ -1242,8 +1622,154 @@
     </w:p>
     <w:p/>
     <w:p/>
+    <w:p>
+      <w:r>
+        <w:t xml:space="preserve">Imp Q: </w:t>
+      </w:r>
+      <w:hyperlink r:id="rId20" w:history="1">
+        <w:r>
+          <w:rPr>
+            <w:rStyle w:val="Hyperlink"/>
+          </w:rPr>
+          <w:t>Digital Logic: GATE CSE 2005 | Question: 62 (gateoverflow.in)</w:t>
+        </w:r>
+      </w:hyperlink>
+    </w:p>
+    <w:p>
+      <w:r>
+        <w:t>Some points regarding this q:</w:t>
+      </w:r>
+    </w:p>
+    <w:p>
+      <w:r>
+        <w:drawing>
+          <wp:inline distT="0" distB="0" distL="0" distR="0" wp14:anchorId="5714FED8" wp14:editId="3B22BEA3">
+            <wp:extent cx="5731510" cy="1626870"/>
+            <wp:effectExtent l="19050" t="19050" r="21590" b="11430"/>
+            <wp:docPr id="8" name="Picture 8"/>
+            <wp:cNvGraphicFramePr>
+              <a:graphicFrameLocks xmlns:a="http://schemas.openxmlformats.org/drawingml/2006/main" noChangeAspect="1"/>
+            </wp:cNvGraphicFramePr>
+            <a:graphic xmlns:a="http://schemas.openxmlformats.org/drawingml/2006/main">
+              <a:graphicData uri="http://schemas.openxmlformats.org/drawingml/2006/picture">
+                <pic:pic xmlns:pic="http://schemas.openxmlformats.org/drawingml/2006/picture">
+                  <pic:nvPicPr>
+                    <pic:cNvPr id="1" name=""/>
+                    <pic:cNvPicPr/>
+                  </pic:nvPicPr>
+                  <pic:blipFill>
+                    <a:blip r:embed="rId21"/>
+                    <a:stretch>
+                      <a:fillRect/>
+                    </a:stretch>
+                  </pic:blipFill>
+                  <pic:spPr>
+                    <a:xfrm>
+                      <a:off x="0" y="0"/>
+                      <a:ext cx="5731510" cy="1626870"/>
+                    </a:xfrm>
+                    <a:prstGeom prst="rect">
+                      <a:avLst/>
+                    </a:prstGeom>
+                    <a:ln>
+                      <a:solidFill>
+                        <a:schemeClr val="accent1"/>
+                      </a:solidFill>
+                    </a:ln>
+                  </pic:spPr>
+                </pic:pic>
+              </a:graphicData>
+            </a:graphic>
+          </wp:inline>
+        </w:drawing>
+      </w:r>
+    </w:p>
     <w:p/>
     <w:p/>
+    <w:p/>
+    <w:p>
+      <w:pPr>
+        <w:tabs>
+          <w:tab w:val="left" w:pos="6786"/>
+        </w:tabs>
+      </w:pPr>
+      <w:r>
+        <w:t xml:space="preserve">See now that I have conquered the art of typing without looking at the keyboard. I’m still now not very perfect but I’m trying to be perfect. </w:t>
+      </w:r>
+      <w:r>
+        <w:rPr>
+          <mc:AlternateContent>
+            <mc:Choice Requires="w16se"/>
+            <mc:Fallback>
+              <w:rFonts w:ascii="Segoe UI Emoji" w:eastAsia="Segoe UI Emoji" w:hAnsi="Segoe UI Emoji" w:cs="Segoe UI Emoji"/>
+            </mc:Fallback>
+          </mc:AlternateContent>
+        </w:rPr>
+        <mc:AlternateContent>
+          <mc:Choice Requires="w16se">
+            <w16se:symEx w16se:font="Segoe UI Emoji" w16se:char="1F60A"/>
+          </mc:Choice>
+          <mc:Fallback>
+            <w:t>😊</w:t>
+          </mc:Fallback>
+        </mc:AlternateContent>
+      </w:r>
+      <w:r>
+        <w:t xml:space="preserve"> </w:t>
+      </w:r>
+    </w:p>
+    <w:p>
+      <w:pPr>
+        <w:tabs>
+          <w:tab w:val="left" w:pos="6786"/>
+        </w:tabs>
+      </w:pPr>
+      <w:r>
+        <w:lastRenderedPageBreak/>
+        <w:drawing>
+          <wp:inline distT="0" distB="0" distL="0" distR="0" wp14:anchorId="5A3EEDE6" wp14:editId="08A07BA2">
+            <wp:extent cx="5731510" cy="2785745"/>
+            <wp:effectExtent l="0" t="0" r="2540" b="0"/>
+            <wp:docPr id="10" name="Picture 10"/>
+            <wp:cNvGraphicFramePr>
+              <a:graphicFrameLocks xmlns:a="http://schemas.openxmlformats.org/drawingml/2006/main" noChangeAspect="1"/>
+            </wp:cNvGraphicFramePr>
+            <a:graphic xmlns:a="http://schemas.openxmlformats.org/drawingml/2006/main">
+              <a:graphicData uri="http://schemas.openxmlformats.org/drawingml/2006/picture">
+                <pic:pic xmlns:pic="http://schemas.openxmlformats.org/drawingml/2006/picture">
+                  <pic:nvPicPr>
+                    <pic:cNvPr id="1" name=""/>
+                    <pic:cNvPicPr/>
+                  </pic:nvPicPr>
+                  <pic:blipFill>
+                    <a:blip r:embed="rId22"/>
+                    <a:stretch>
+                      <a:fillRect/>
+                    </a:stretch>
+                  </pic:blipFill>
+                  <pic:spPr>
+                    <a:xfrm>
+                      <a:off x="0" y="0"/>
+                      <a:ext cx="5731510" cy="2785745"/>
+                    </a:xfrm>
+                    <a:prstGeom prst="rect">
+                      <a:avLst/>
+                    </a:prstGeom>
+                  </pic:spPr>
+                </pic:pic>
+              </a:graphicData>
+            </a:graphic>
+          </wp:inline>
+        </w:drawing>
+      </w:r>
+    </w:p>
+    <w:p>
+      <w:pPr>
+        <w:tabs>
+          <w:tab w:val="left" w:pos="6786"/>
+        </w:tabs>
+      </w:pPr>
+    </w:p>
     <w:sectPr>
       <w:pgSz w:w="11906" w:h="16838"/>
       <w:pgMar w:top="1440" w:right="1440" w:bottom="1440" w:left="1440" w:header="708" w:footer="708" w:gutter="0"/>
@@ -1252,6 +1778,56 @@
     </w:sectPr>
   </w:body>
 </w:document>
+</file>
+
+<file path=word/endnotes.xml><?xml version="1.0" encoding="utf-8"?>
+<w:endnotes xmlns:wpc="http://schemas.microsoft.com/office/word/2010/wordprocessingCanvas" xmlns:cx="http://schemas.microsoft.com/office/drawing/2014/chartex" xmlns:cx1="http://schemas.microsoft.com/office/drawing/2015/9/8/chartex" xmlns:cx2="http://schemas.microsoft.com/office/drawing/2015/10/21/chartex" xmlns:cx3="http://schemas.microsoft.com/office/drawing/2016/5/9/chartex" xmlns:cx4="http://schemas.microsoft.com/office/drawing/2016/5/10/chartex" xmlns:cx5="http://schemas.microsoft.com/office/drawing/2016/5/11/chartex" xmlns:cx6="http://schemas.microsoft.com/office/drawing/2016/5/12/chartex" xmlns:cx7="http://schemas.microsoft.com/office/drawing/2016/5/13/chartex" xmlns:cx8="http://schemas.microsoft.com/office/drawing/2016/5/14/chartex" xmlns:mc="http://schemas.openxmlformats.org/markup-compatibility/2006" xmlns:aink="http://schemas.microsoft.com/office/drawing/2016/ink" xmlns:am3d="http://schemas.microsoft.com/office/drawing/2017/model3d" xmlns:o="urn:schemas-microsoft-com:office:office" xmlns:oel="http://schemas.microsoft.com/office/2019/extlst" xmlns:r="http://schemas.openxmlformats.org/officeDocument/2006/relationships" xmlns:m="http://schemas.openxmlformats.org/officeDocument/2006/math" xmlns:v="urn:schemas-microsoft-com:vml" xmlns:wp14="http://schemas.microsoft.com/office/word/2010/wordprocessingDrawing" xmlns:wp="http://schemas.openxmlformats.org/drawingml/2006/wordprocessingDrawing" xmlns:w10="urn:schemas-microsoft-com:office:word" xmlns:w="http://schemas.openxmlformats.org/wordprocessingml/2006/main" xmlns:w14="http://schemas.microsoft.com/office/word/2010/wordml" xmlns:w15="http://schemas.microsoft.com/office/word/2012/wordml" xmlns:w16cex="http://schemas.microsoft.com/office/word/2018/wordml/cex" xmlns:w16cid="http://schemas.microsoft.com/office/word/2016/wordml/cid" xmlns:w16="http://schemas.microsoft.com/office/word/2018/wordml" xmlns:w16sdtdh="http://schemas.microsoft.com/office/word/2020/wordml/sdtdatahash" xmlns:w16se="http://schemas.microsoft.com/office/word/2015/wordml/symex" xmlns:wpg="http://schemas.microsoft.com/office/word/2010/wordprocessingGroup" xmlns:wpi="http://schemas.microsoft.com/office/word/2010/wordprocessingInk" xmlns:wne="http://schemas.microsoft.com/office/word/2006/wordml" xmlns:wps="http://schemas.microsoft.com/office/word/2010/wordprocessingShape" mc:Ignorable="w14 w15 w16se w16cid w16 w16cex w16sdtdh wp14">
+  <w:endnote w:type="separator" w:id="-1">
+    <w:p>
+      <w:pPr>
+        <w:spacing w:after="0" w:line="240" w:lineRule="auto"/>
+      </w:pPr>
+      <w:r>
+        <w:separator/>
+      </w:r>
+    </w:p>
+  </w:endnote>
+  <w:endnote w:type="continuationSeparator" w:id="0">
+    <w:p>
+      <w:pPr>
+        <w:spacing w:after="0" w:line="240" w:lineRule="auto"/>
+      </w:pPr>
+      <w:r>
+        <w:continuationSeparator/>
+      </w:r>
+    </w:p>
+  </w:endnote>
+</w:endnotes>
+</file>
+
+<file path=word/footnotes.xml><?xml version="1.0" encoding="utf-8"?>
+<w:footnotes xmlns:wpc="http://schemas.microsoft.com/office/word/2010/wordprocessingCanvas" xmlns:cx="http://schemas.microsoft.com/office/drawing/2014/chartex" xmlns:cx1="http://schemas.microsoft.com/office/drawing/2015/9/8/chartex" xmlns:cx2="http://schemas.microsoft.com/office/drawing/2015/10/21/chartex" xmlns:cx3="http://schemas.microsoft.com/office/drawing/2016/5/9/chartex" xmlns:cx4="http://schemas.microsoft.com/office/drawing/2016/5/10/chartex" xmlns:cx5="http://schemas.microsoft.com/office/drawing/2016/5/11/chartex" xmlns:cx6="http://schemas.microsoft.com/office/drawing/2016/5/12/chartex" xmlns:cx7="http://schemas.microsoft.com/office/drawing/2016/5/13/chartex" xmlns:cx8="http://schemas.microsoft.com/office/drawing/2016/5/14/chartex" xmlns:mc="http://schemas.openxmlformats.org/markup-compatibility/2006" xmlns:aink="http://schemas.microsoft.com/office/drawing/2016/ink" xmlns:am3d="http://schemas.microsoft.com/office/drawing/2017/model3d" xmlns:o="urn:schemas-microsoft-com:office:office" xmlns:oel="http://schemas.microsoft.com/office/2019/extlst" xmlns:r="http://schemas.openxmlformats.org/officeDocument/2006/relationships" xmlns:m="http://schemas.openxmlformats.org/officeDocument/2006/math" xmlns:v="urn:schemas-microsoft-com:vml" xmlns:wp14="http://schemas.microsoft.com/office/word/2010/wordprocessingDrawing" xmlns:wp="http://schemas.openxmlformats.org/drawingml/2006/wordprocessingDrawing" xmlns:w10="urn:schemas-microsoft-com:office:word" xmlns:w="http://schemas.openxmlformats.org/wordprocessingml/2006/main" xmlns:w14="http://schemas.microsoft.com/office/word/2010/wordml" xmlns:w15="http://schemas.microsoft.com/office/word/2012/wordml" xmlns:w16cex="http://schemas.microsoft.com/office/word/2018/wordml/cex" xmlns:w16cid="http://schemas.microsoft.com/office/word/2016/wordml/cid" xmlns:w16="http://schemas.microsoft.com/office/word/2018/wordml" xmlns:w16sdtdh="http://schemas.microsoft.com/office/word/2020/wordml/sdtdatahash" xmlns:w16se="http://schemas.microsoft.com/office/word/2015/wordml/symex" xmlns:wpg="http://schemas.microsoft.com/office/word/2010/wordprocessingGroup" xmlns:wpi="http://schemas.microsoft.com/office/word/2010/wordprocessingInk" xmlns:wne="http://schemas.microsoft.com/office/word/2006/wordml" xmlns:wps="http://schemas.microsoft.com/office/word/2010/wordprocessingShape" mc:Ignorable="w14 w15 w16se w16cid w16 w16cex w16sdtdh wp14">
+  <w:footnote w:type="separator" w:id="-1">
+    <w:p>
+      <w:pPr>
+        <w:spacing w:after="0" w:line="240" w:lineRule="auto"/>
+      </w:pPr>
+      <w:r>
+        <w:separator/>
+      </w:r>
+    </w:p>
+  </w:footnote>
+  <w:footnote w:type="continuationSeparator" w:id="0">
+    <w:p>
+      <w:pPr>
+        <w:spacing w:after="0" w:line="240" w:lineRule="auto"/>
+      </w:pPr>
+      <w:r>
+        <w:continuationSeparator/>
+      </w:r>
+    </w:p>
+  </w:footnote>
+</w:footnotes>
 </file>
 
 <file path=word/numbering.xml><?xml version="1.0" encoding="utf-8"?>
@@ -1944,6 +2520,50 @@
       <w:lang w:eastAsia="en-IN"/>
     </w:rPr>
   </w:style>
+  <w:style w:type="paragraph" w:styleId="Header">
+    <w:name w:val="header"/>
+    <w:basedOn w:val="Normal"/>
+    <w:link w:val="HeaderChar"/>
+    <w:uiPriority w:val="99"/>
+    <w:unhideWhenUsed/>
+    <w:rsid w:val="00862A1D"/>
+    <w:pPr>
+      <w:tabs>
+        <w:tab w:val="center" w:pos="4513"/>
+        <w:tab w:val="right" w:pos="9026"/>
+      </w:tabs>
+      <w:spacing w:after="0" w:line="240" w:lineRule="auto"/>
+    </w:pPr>
+  </w:style>
+  <w:style w:type="character" w:customStyle="1" w:styleId="HeaderChar">
+    <w:name w:val="Header Char"/>
+    <w:basedOn w:val="DefaultParagraphFont"/>
+    <w:link w:val="Header"/>
+    <w:uiPriority w:val="99"/>
+    <w:rsid w:val="00862A1D"/>
+  </w:style>
+  <w:style w:type="paragraph" w:styleId="Footer">
+    <w:name w:val="footer"/>
+    <w:basedOn w:val="Normal"/>
+    <w:link w:val="FooterChar"/>
+    <w:uiPriority w:val="99"/>
+    <w:unhideWhenUsed/>
+    <w:rsid w:val="00862A1D"/>
+    <w:pPr>
+      <w:tabs>
+        <w:tab w:val="center" w:pos="4513"/>
+        <w:tab w:val="right" w:pos="9026"/>
+      </w:tabs>
+      <w:spacing w:after="0" w:line="240" w:lineRule="auto"/>
+    </w:pPr>
+  </w:style>
+  <w:style w:type="character" w:customStyle="1" w:styleId="FooterChar">
+    <w:name w:val="Footer Char"/>
+    <w:basedOn w:val="DefaultParagraphFont"/>
+    <w:link w:val="Footer"/>
+    <w:uiPriority w:val="99"/>
+    <w:rsid w:val="00862A1D"/>
+  </w:style>
 </w:styles>
 </file>
 

</xml_diff>

<commit_message>
Currently in Number system
</commit_message>
<xml_diff>
--- a/Best Questions/DL.docx
+++ b/Best Questions/DL.docx
@@ -91,15 +91,7 @@
         </w:numPr>
       </w:pPr>
       <w:r>
-        <w:t>IN S/R or J/K -</w:t>
-      </w:r>
-      <w:proofErr w:type="gramStart"/>
-      <w:r>
-        <w:t>&gt;  [</w:t>
-      </w:r>
-      <w:proofErr w:type="gramEnd"/>
-      <w:r>
-        <w:t xml:space="preserve">TRICK : </w:t>
+        <w:t xml:space="preserve">IN S/R or J/K -&gt;  [TRICK : </w:t>
       </w:r>
       <w:r>
         <w:rPr>
@@ -600,15 +592,7 @@
       </w:r>
       <w:proofErr w:type="spellEnd"/>
       <w:r>
-        <w:t xml:space="preserve"> Edge </w:t>
-      </w:r>
-      <w:proofErr w:type="gramStart"/>
-      <w:r>
-        <w:t>Triggered :</w:t>
-      </w:r>
-      <w:proofErr w:type="gramEnd"/>
-      <w:r>
-        <w:t>-</w:t>
+        <w:t xml:space="preserve"> Edge Triggered :-</w:t>
       </w:r>
     </w:p>
     <w:p>
@@ -684,15 +668,7 @@
       </w:r>
       <w:proofErr w:type="spellEnd"/>
       <w:r>
-        <w:t xml:space="preserve"> edge triggered counter b/c the arrow sign in Clock has no bubble. </w:t>
-      </w:r>
-      <w:proofErr w:type="gramStart"/>
-      <w:r>
-        <w:t>Also</w:t>
-      </w:r>
-      <w:proofErr w:type="gramEnd"/>
-      <w:r>
-        <w:t xml:space="preserve"> it is asynchronous b/c every </w:t>
+        <w:t xml:space="preserve"> edge triggered counter b/c the arrow sign in Clock has no bubble. Also it is asynchronous b/c every </w:t>
       </w:r>
       <w:proofErr w:type="spellStart"/>
       <w:r>
@@ -707,13 +683,8 @@
       <w:pPr>
         <w:pStyle w:val="ListParagraph"/>
       </w:pPr>
-      <w:proofErr w:type="gramStart"/>
-      <w:r>
-        <w:t>Remember :</w:t>
-      </w:r>
-      <w:proofErr w:type="gramEnd"/>
-      <w:r>
-        <w:t xml:space="preserve"> In </w:t>
+      <w:r>
+        <w:t xml:space="preserve">Remember : In </w:t>
       </w:r>
       <w:r>
         <w:rPr>
@@ -1934,6 +1905,9 @@
         </w:tabs>
       </w:pPr>
       <w:r>
+        <w:rPr>
+          <w:noProof/>
+        </w:rPr>
         <w:drawing>
           <wp:inline distT="0" distB="0" distL="0" distR="0" wp14:anchorId="0234FCD1" wp14:editId="44A28EE3">
             <wp:extent cx="2978613" cy="1334814"/>
@@ -2014,6 +1988,9 @@
         </w:tabs>
       </w:pPr>
       <w:r>
+        <w:rPr>
+          <w:noProof/>
+        </w:rPr>
         <w:drawing>
           <wp:inline distT="0" distB="0" distL="0" distR="0" wp14:anchorId="3073D94E" wp14:editId="472F6F3D">
             <wp:extent cx="5731510" cy="2075180"/>
@@ -2058,6 +2035,9 @@
         </w:tabs>
       </w:pPr>
       <w:r>
+        <w:rPr>
+          <w:noProof/>
+        </w:rPr>
         <w:drawing>
           <wp:inline distT="0" distB="0" distL="0" distR="0" wp14:anchorId="1DFB2DD1" wp14:editId="5F720E10">
             <wp:extent cx="5731510" cy="2157095"/>
@@ -2183,6 +2163,9 @@
         </w:tabs>
       </w:pPr>
       <w:r>
+        <w:rPr>
+          <w:noProof/>
+        </w:rPr>
         <w:drawing>
           <wp:inline distT="0" distB="0" distL="0" distR="0" wp14:anchorId="21D71434" wp14:editId="6E56B404">
             <wp:extent cx="3278752" cy="2613266"/>
@@ -2227,6 +2210,9 @@
         </w:tabs>
       </w:pPr>
       <w:r>
+        <w:rPr>
+          <w:noProof/>
+        </w:rPr>
         <w:drawing>
           <wp:inline distT="0" distB="0" distL="0" distR="0" wp14:anchorId="2777EA22" wp14:editId="52BD456E">
             <wp:extent cx="3263926" cy="2530212"/>
@@ -2271,6 +2257,9 @@
         </w:tabs>
       </w:pPr>
       <w:r>
+        <w:rPr>
+          <w:noProof/>
+        </w:rPr>
         <w:drawing>
           <wp:inline distT="0" distB="0" distL="0" distR="0" wp14:anchorId="0583E40C" wp14:editId="673E9381">
             <wp:extent cx="3061882" cy="1918341"/>
@@ -2336,6 +2325,9 @@
         </w:tabs>
       </w:pPr>
       <w:r>
+        <w:rPr>
+          <w:noProof/>
+        </w:rPr>
         <w:lastRenderedPageBreak/>
         <w:drawing>
           <wp:inline distT="0" distB="0" distL="0" distR="0" wp14:anchorId="541B5BA0" wp14:editId="2EAB4D65">
@@ -2404,13 +2396,8 @@
         </w:r>
       </w:hyperlink>
       <w:r>
-        <w:t xml:space="preserve"> Solution </w:t>
-      </w:r>
-      <w:proofErr w:type="gramStart"/>
-      <w:r>
-        <w:t>Technique:-</w:t>
-      </w:r>
-      <w:proofErr w:type="gramEnd"/>
+        <w:t xml:space="preserve"> Solution Technique:-</w:t>
+      </w:r>
     </w:p>
     <w:p>
       <w:pPr>
@@ -2419,6 +2406,9 @@
         </w:tabs>
       </w:pPr>
       <w:r>
+        <w:rPr>
+          <w:noProof/>
+        </w:rPr>
         <w:drawing>
           <wp:inline distT="0" distB="0" distL="0" distR="0" wp14:anchorId="09B755B1" wp14:editId="1BAD7E60">
             <wp:extent cx="5731510" cy="1525270"/>
@@ -2486,6 +2476,203 @@
           <w:highlight w:val="yellow"/>
         </w:rPr>
         <w:t>#ADDRESS LINES = log(#Cells) = log(4K) = 12</w:t>
+      </w:r>
+    </w:p>
+    <w:p>
+      <w:pPr>
+        <w:tabs>
+          <w:tab w:val="left" w:pos="6786"/>
+        </w:tabs>
+      </w:pPr>
+    </w:p>
+    <w:p>
+      <w:pPr>
+        <w:tabs>
+          <w:tab w:val="left" w:pos="6786"/>
+        </w:tabs>
+      </w:pPr>
+      <w:r>
+        <w:t>An awesome method</w:t>
+      </w:r>
+      <w:r>
+        <w:t xml:space="preserve"> designing circuits using min no of NAND/NOR GATES</w:t>
+      </w:r>
+      <w:r>
+        <w:t xml:space="preserve">: </w:t>
+      </w:r>
+      <w:hyperlink r:id="rId41" w:history="1">
+        <w:r>
+          <w:rPr>
+            <w:rStyle w:val="Hyperlink"/>
+          </w:rPr>
+          <w:t>https://gateoverflow.in/1298/gate-cse-2009-question-6?show=327888#a327888</w:t>
+        </w:r>
+      </w:hyperlink>
+    </w:p>
+    <w:p>
+      <w:pPr>
+        <w:tabs>
+          <w:tab w:val="left" w:pos="6786"/>
+        </w:tabs>
+      </w:pPr>
+      <w:r>
+        <w:drawing>
+          <wp:inline distT="0" distB="0" distL="0" distR="0" wp14:anchorId="4BAEC0A3" wp14:editId="49B256F2">
+            <wp:extent cx="5731510" cy="851535"/>
+            <wp:effectExtent l="0" t="0" r="2540" b="5715"/>
+            <wp:docPr id="21" name="Picture 21"/>
+            <wp:cNvGraphicFramePr>
+              <a:graphicFrameLocks xmlns:a="http://schemas.openxmlformats.org/drawingml/2006/main" noChangeAspect="1"/>
+            </wp:cNvGraphicFramePr>
+            <a:graphic xmlns:a="http://schemas.openxmlformats.org/drawingml/2006/main">
+              <a:graphicData uri="http://schemas.openxmlformats.org/drawingml/2006/picture">
+                <pic:pic xmlns:pic="http://schemas.openxmlformats.org/drawingml/2006/picture">
+                  <pic:nvPicPr>
+                    <pic:cNvPr id="1" name=""/>
+                    <pic:cNvPicPr/>
+                  </pic:nvPicPr>
+                  <pic:blipFill>
+                    <a:blip r:embed="rId42"/>
+                    <a:stretch>
+                      <a:fillRect/>
+                    </a:stretch>
+                  </pic:blipFill>
+                  <pic:spPr>
+                    <a:xfrm>
+                      <a:off x="0" y="0"/>
+                      <a:ext cx="5731510" cy="851535"/>
+                    </a:xfrm>
+                    <a:prstGeom prst="rect">
+                      <a:avLst/>
+                    </a:prstGeom>
+                  </pic:spPr>
+                </pic:pic>
+              </a:graphicData>
+            </a:graphic>
+          </wp:inline>
+        </w:drawing>
+      </w:r>
+    </w:p>
+    <w:p>
+      <w:pPr>
+        <w:tabs>
+          <w:tab w:val="left" w:pos="6786"/>
+        </w:tabs>
+      </w:pPr>
+      <w:hyperlink r:id="rId43" w:history="1">
+        <w:r>
+          <w:rPr>
+            <w:rStyle w:val="Hyperlink"/>
+          </w:rPr>
+          <w:t>Digital Logic: GATE CSE 2018 | Question: 49 (gateoverflow.in)</w:t>
+        </w:r>
+      </w:hyperlink>
+      <w:r>
+        <w:t xml:space="preserve"> *** </w:t>
+      </w:r>
+      <w:proofErr w:type="spellStart"/>
+      <w:r>
+        <w:t>V.v.imp</w:t>
+      </w:r>
+      <w:proofErr w:type="spellEnd"/>
+      <w:r>
+        <w:t xml:space="preserve"> q</w:t>
+      </w:r>
+    </w:p>
+    <w:p>
+      <w:pPr>
+        <w:tabs>
+          <w:tab w:val="left" w:pos="6786"/>
+        </w:tabs>
+      </w:pPr>
+    </w:p>
+    <w:p>
+      <w:pPr>
+        <w:tabs>
+          <w:tab w:val="left" w:pos="6786"/>
+        </w:tabs>
+      </w:pPr>
+      <w:r>
+        <w:lastRenderedPageBreak/>
+        <w:drawing>
+          <wp:inline distT="0" distB="0" distL="0" distR="0" wp14:anchorId="26605D77" wp14:editId="531F1F03">
+            <wp:extent cx="5731510" cy="1809115"/>
+            <wp:effectExtent l="0" t="0" r="2540" b="635"/>
+            <wp:docPr id="22" name="Picture 22"/>
+            <wp:cNvGraphicFramePr>
+              <a:graphicFrameLocks xmlns:a="http://schemas.openxmlformats.org/drawingml/2006/main" noChangeAspect="1"/>
+            </wp:cNvGraphicFramePr>
+            <a:graphic xmlns:a="http://schemas.openxmlformats.org/drawingml/2006/main">
+              <a:graphicData uri="http://schemas.openxmlformats.org/drawingml/2006/picture">
+                <pic:pic xmlns:pic="http://schemas.openxmlformats.org/drawingml/2006/picture">
+                  <pic:nvPicPr>
+                    <pic:cNvPr id="1" name=""/>
+                    <pic:cNvPicPr/>
+                  </pic:nvPicPr>
+                  <pic:blipFill>
+                    <a:blip r:embed="rId44"/>
+                    <a:stretch>
+                      <a:fillRect/>
+                    </a:stretch>
+                  </pic:blipFill>
+                  <pic:spPr>
+                    <a:xfrm>
+                      <a:off x="0" y="0"/>
+                      <a:ext cx="5731510" cy="1809115"/>
+                    </a:xfrm>
+                    <a:prstGeom prst="rect">
+                      <a:avLst/>
+                    </a:prstGeom>
+                  </pic:spPr>
+                </pic:pic>
+              </a:graphicData>
+            </a:graphic>
+          </wp:inline>
+        </w:drawing>
+      </w:r>
+    </w:p>
+    <w:p>
+      <w:pPr>
+        <w:tabs>
+          <w:tab w:val="left" w:pos="6786"/>
+        </w:tabs>
+      </w:pPr>
+      <w:r>
+        <w:drawing>
+          <wp:inline distT="0" distB="0" distL="0" distR="0" wp14:anchorId="6ED69112" wp14:editId="38884B96">
+            <wp:extent cx="4324954" cy="1829055"/>
+            <wp:effectExtent l="0" t="0" r="0" b="0"/>
+            <wp:docPr id="23" name="Picture 23"/>
+            <wp:cNvGraphicFramePr>
+              <a:graphicFrameLocks xmlns:a="http://schemas.openxmlformats.org/drawingml/2006/main" noChangeAspect="1"/>
+            </wp:cNvGraphicFramePr>
+            <a:graphic xmlns:a="http://schemas.openxmlformats.org/drawingml/2006/main">
+              <a:graphicData uri="http://schemas.openxmlformats.org/drawingml/2006/picture">
+                <pic:pic xmlns:pic="http://schemas.openxmlformats.org/drawingml/2006/picture">
+                  <pic:nvPicPr>
+                    <pic:cNvPr id="1" name=""/>
+                    <pic:cNvPicPr/>
+                  </pic:nvPicPr>
+                  <pic:blipFill>
+                    <a:blip r:embed="rId45"/>
+                    <a:stretch>
+                      <a:fillRect/>
+                    </a:stretch>
+                  </pic:blipFill>
+                  <pic:spPr>
+                    <a:xfrm>
+                      <a:off x="0" y="0"/>
+                      <a:ext cx="4324954" cy="1829055"/>
+                    </a:xfrm>
+                    <a:prstGeom prst="rect">
+                      <a:avLst/>
+                    </a:prstGeom>
+                  </pic:spPr>
+                </pic:pic>
+              </a:graphicData>
+            </a:graphic>
+          </wp:inline>
+        </w:drawing>
       </w:r>
     </w:p>
     <w:p>

</xml_diff>

<commit_message>
Finally completed DL along with PYQS
</commit_message>
<xml_diff>
--- a/Best Questions/DL.docx
+++ b/Best Questions/DL.docx
@@ -2500,7 +2500,7 @@
       <w:r>
         <w:t xml:space="preserve">: </w:t>
       </w:r>
-      <w:hyperlink r:id="rId41" w:history="1">
+      <w:hyperlink r:id="rId41" w:anchor="a327888" w:history="1">
         <w:r>
           <w:rPr>
             <w:rStyle w:val="Hyperlink"/>
@@ -2516,6 +2516,9 @@
         </w:tabs>
       </w:pPr>
       <w:r>
+        <w:rPr>
+          <w:noProof/>
+        </w:rPr>
         <w:drawing>
           <wp:inline distT="0" distB="0" distL="0" distR="0" wp14:anchorId="4BAEC0A3" wp14:editId="49B256F2">
             <wp:extent cx="5731510" cy="851535"/>
@@ -2593,6 +2596,9 @@
         </w:tabs>
       </w:pPr>
       <w:r>
+        <w:rPr>
+          <w:noProof/>
+        </w:rPr>
         <w:lastRenderedPageBreak/>
         <w:drawing>
           <wp:inline distT="0" distB="0" distL="0" distR="0" wp14:anchorId="26605D77" wp14:editId="531F1F03">
@@ -2638,10 +2644,13 @@
         </w:tabs>
       </w:pPr>
       <w:r>
+        <w:rPr>
+          <w:noProof/>
+        </w:rPr>
         <w:drawing>
-          <wp:inline distT="0" distB="0" distL="0" distR="0" wp14:anchorId="6ED69112" wp14:editId="38884B96">
-            <wp:extent cx="4324954" cy="1829055"/>
-            <wp:effectExtent l="0" t="0" r="0" b="0"/>
+          <wp:inline distT="0" distB="0" distL="0" distR="0" wp14:anchorId="6ED69112" wp14:editId="73B3DBA8">
+            <wp:extent cx="2758966" cy="1166787"/>
+            <wp:effectExtent l="0" t="0" r="3810" b="0"/>
             <wp:docPr id="23" name="Picture 23"/>
             <wp:cNvGraphicFramePr>
               <a:graphicFrameLocks xmlns:a="http://schemas.openxmlformats.org/drawingml/2006/main" noChangeAspect="1"/>
@@ -2662,7 +2671,7 @@
                   <pic:spPr>
                     <a:xfrm>
                       <a:off x="0" y="0"/>
-                      <a:ext cx="4324954" cy="1829055"/>
+                      <a:ext cx="2773467" cy="1172920"/>
                     </a:xfrm>
                     <a:prstGeom prst="rect">
                       <a:avLst/>
@@ -2674,6 +2683,417 @@
           </wp:inline>
         </w:drawing>
       </w:r>
+    </w:p>
+    <w:p>
+      <w:pPr>
+        <w:tabs>
+          <w:tab w:val="left" w:pos="6786"/>
+        </w:tabs>
+      </w:pPr>
+      <w:r>
+        <w:drawing>
+          <wp:inline distT="0" distB="0" distL="0" distR="0" wp14:anchorId="599D1AC6" wp14:editId="58C8D424">
+            <wp:extent cx="5731510" cy="2130425"/>
+            <wp:effectExtent l="0" t="0" r="2540" b="3175"/>
+            <wp:docPr id="24" name="Picture 24"/>
+            <wp:cNvGraphicFramePr>
+              <a:graphicFrameLocks xmlns:a="http://schemas.openxmlformats.org/drawingml/2006/main" noChangeAspect="1"/>
+            </wp:cNvGraphicFramePr>
+            <a:graphic xmlns:a="http://schemas.openxmlformats.org/drawingml/2006/main">
+              <a:graphicData uri="http://schemas.openxmlformats.org/drawingml/2006/picture">
+                <pic:pic xmlns:pic="http://schemas.openxmlformats.org/drawingml/2006/picture">
+                  <pic:nvPicPr>
+                    <pic:cNvPr id="1" name=""/>
+                    <pic:cNvPicPr/>
+                  </pic:nvPicPr>
+                  <pic:blipFill>
+                    <a:blip r:embed="rId46"/>
+                    <a:stretch>
+                      <a:fillRect/>
+                    </a:stretch>
+                  </pic:blipFill>
+                  <pic:spPr>
+                    <a:xfrm>
+                      <a:off x="0" y="0"/>
+                      <a:ext cx="5731510" cy="2130425"/>
+                    </a:xfrm>
+                    <a:prstGeom prst="rect">
+                      <a:avLst/>
+                    </a:prstGeom>
+                  </pic:spPr>
+                </pic:pic>
+              </a:graphicData>
+            </a:graphic>
+          </wp:inline>
+        </w:drawing>
+      </w:r>
+    </w:p>
+    <w:p>
+      <w:pPr>
+        <w:tabs>
+          <w:tab w:val="left" w:pos="6786"/>
+        </w:tabs>
+      </w:pPr>
+    </w:p>
+    <w:p>
+      <w:pPr>
+        <w:tabs>
+          <w:tab w:val="left" w:pos="6786"/>
+        </w:tabs>
+      </w:pPr>
+      <w:r>
+        <w:drawing>
+          <wp:inline distT="0" distB="0" distL="0" distR="0" wp14:anchorId="1D94DD42" wp14:editId="0EE978F7">
+            <wp:extent cx="3692872" cy="2922467"/>
+            <wp:effectExtent l="0" t="0" r="3175" b="0"/>
+            <wp:docPr id="25" name="Picture 25"/>
+            <wp:cNvGraphicFramePr>
+              <a:graphicFrameLocks xmlns:a="http://schemas.openxmlformats.org/drawingml/2006/main" noChangeAspect="1"/>
+            </wp:cNvGraphicFramePr>
+            <a:graphic xmlns:a="http://schemas.openxmlformats.org/drawingml/2006/main">
+              <a:graphicData uri="http://schemas.openxmlformats.org/drawingml/2006/picture">
+                <pic:pic xmlns:pic="http://schemas.openxmlformats.org/drawingml/2006/picture">
+                  <pic:nvPicPr>
+                    <pic:cNvPr id="1" name=""/>
+                    <pic:cNvPicPr/>
+                  </pic:nvPicPr>
+                  <pic:blipFill>
+                    <a:blip r:embed="rId47"/>
+                    <a:stretch>
+                      <a:fillRect/>
+                    </a:stretch>
+                  </pic:blipFill>
+                  <pic:spPr>
+                    <a:xfrm>
+                      <a:off x="0" y="0"/>
+                      <a:ext cx="3699278" cy="2927536"/>
+                    </a:xfrm>
+                    <a:prstGeom prst="rect">
+                      <a:avLst/>
+                    </a:prstGeom>
+                  </pic:spPr>
+                </pic:pic>
+              </a:graphicData>
+            </a:graphic>
+          </wp:inline>
+        </w:drawing>
+      </w:r>
+    </w:p>
+    <w:p>
+      <w:pPr>
+        <w:tabs>
+          <w:tab w:val="left" w:pos="6786"/>
+        </w:tabs>
+      </w:pPr>
+      <w:r>
+        <w:lastRenderedPageBreak/>
+        <w:drawing>
+          <wp:inline distT="0" distB="0" distL="0" distR="0" wp14:anchorId="77CFD0B0" wp14:editId="39DEB70E">
+            <wp:extent cx="5731510" cy="3084195"/>
+            <wp:effectExtent l="0" t="0" r="2540" b="1905"/>
+            <wp:docPr id="26" name="Picture 26"/>
+            <wp:cNvGraphicFramePr>
+              <a:graphicFrameLocks xmlns:a="http://schemas.openxmlformats.org/drawingml/2006/main" noChangeAspect="1"/>
+            </wp:cNvGraphicFramePr>
+            <a:graphic xmlns:a="http://schemas.openxmlformats.org/drawingml/2006/main">
+              <a:graphicData uri="http://schemas.openxmlformats.org/drawingml/2006/picture">
+                <pic:pic xmlns:pic="http://schemas.openxmlformats.org/drawingml/2006/picture">
+                  <pic:nvPicPr>
+                    <pic:cNvPr id="1" name=""/>
+                    <pic:cNvPicPr/>
+                  </pic:nvPicPr>
+                  <pic:blipFill>
+                    <a:blip r:embed="rId48"/>
+                    <a:stretch>
+                      <a:fillRect/>
+                    </a:stretch>
+                  </pic:blipFill>
+                  <pic:spPr>
+                    <a:xfrm>
+                      <a:off x="0" y="0"/>
+                      <a:ext cx="5731510" cy="3084195"/>
+                    </a:xfrm>
+                    <a:prstGeom prst="rect">
+                      <a:avLst/>
+                    </a:prstGeom>
+                  </pic:spPr>
+                </pic:pic>
+              </a:graphicData>
+            </a:graphic>
+          </wp:inline>
+        </w:drawing>
+      </w:r>
+    </w:p>
+    <w:p>
+      <w:pPr>
+        <w:tabs>
+          <w:tab w:val="left" w:pos="6786"/>
+        </w:tabs>
+      </w:pPr>
+    </w:p>
+    <w:p>
+      <w:pPr>
+        <w:tabs>
+          <w:tab w:val="left" w:pos="6786"/>
+        </w:tabs>
+      </w:pPr>
+      <w:r>
+        <w:t xml:space="preserve">Floating Point </w:t>
+      </w:r>
+      <w:proofErr w:type="gramStart"/>
+      <w:r>
+        <w:t>additions:-</w:t>
+      </w:r>
+      <w:proofErr w:type="gramEnd"/>
+      <w:r>
+        <w:t xml:space="preserve"> [Imp] </w:t>
+      </w:r>
+    </w:p>
+    <w:p>
+      <w:pPr>
+        <w:tabs>
+          <w:tab w:val="left" w:pos="6786"/>
+        </w:tabs>
+      </w:pPr>
+      <w:r>
+        <w:drawing>
+          <wp:inline distT="0" distB="0" distL="0" distR="0" wp14:anchorId="7841DD37" wp14:editId="3D492F6F">
+            <wp:extent cx="3850164" cy="2785461"/>
+            <wp:effectExtent l="0" t="0" r="0" b="0"/>
+            <wp:docPr id="27" name="Picture 27"/>
+            <wp:cNvGraphicFramePr>
+              <a:graphicFrameLocks xmlns:a="http://schemas.openxmlformats.org/drawingml/2006/main" noChangeAspect="1"/>
+            </wp:cNvGraphicFramePr>
+            <a:graphic xmlns:a="http://schemas.openxmlformats.org/drawingml/2006/main">
+              <a:graphicData uri="http://schemas.openxmlformats.org/drawingml/2006/picture">
+                <pic:pic xmlns:pic="http://schemas.openxmlformats.org/drawingml/2006/picture">
+                  <pic:nvPicPr>
+                    <pic:cNvPr id="1" name=""/>
+                    <pic:cNvPicPr/>
+                  </pic:nvPicPr>
+                  <pic:blipFill>
+                    <a:blip r:embed="rId49"/>
+                    <a:stretch>
+                      <a:fillRect/>
+                    </a:stretch>
+                  </pic:blipFill>
+                  <pic:spPr>
+                    <a:xfrm>
+                      <a:off x="0" y="0"/>
+                      <a:ext cx="3855912" cy="2789620"/>
+                    </a:xfrm>
+                    <a:prstGeom prst="rect">
+                      <a:avLst/>
+                    </a:prstGeom>
+                  </pic:spPr>
+                </pic:pic>
+              </a:graphicData>
+            </a:graphic>
+          </wp:inline>
+        </w:drawing>
+      </w:r>
+    </w:p>
+    <w:p>
+      <w:pPr>
+        <w:tabs>
+          <w:tab w:val="left" w:pos="6786"/>
+        </w:tabs>
+      </w:pPr>
+      <w:hyperlink r:id="rId50" w:history="1">
+        <w:r>
+          <w:rPr>
+            <w:rStyle w:val="Hyperlink"/>
+          </w:rPr>
+          <w:t>https://gateoverflow.in/?qa=blob&amp;qa_blobid=9048809033536282371</w:t>
+        </w:r>
+      </w:hyperlink>
+    </w:p>
+    <w:p>
+      <w:pPr>
+        <w:tabs>
+          <w:tab w:val="left" w:pos="6786"/>
+        </w:tabs>
+      </w:pPr>
+      <w:r>
+        <w:lastRenderedPageBreak/>
+        <w:drawing>
+          <wp:inline distT="0" distB="0" distL="0" distR="0" wp14:anchorId="3DAB90AF" wp14:editId="116DC96D">
+            <wp:extent cx="3466531" cy="2740656"/>
+            <wp:effectExtent l="0" t="0" r="635" b="3175"/>
+            <wp:docPr id="28" name="Picture 28"/>
+            <wp:cNvGraphicFramePr>
+              <a:graphicFrameLocks xmlns:a="http://schemas.openxmlformats.org/drawingml/2006/main" noChangeAspect="1"/>
+            </wp:cNvGraphicFramePr>
+            <a:graphic xmlns:a="http://schemas.openxmlformats.org/drawingml/2006/main">
+              <a:graphicData uri="http://schemas.openxmlformats.org/drawingml/2006/picture">
+                <pic:pic xmlns:pic="http://schemas.openxmlformats.org/drawingml/2006/picture">
+                  <pic:nvPicPr>
+                    <pic:cNvPr id="1" name=""/>
+                    <pic:cNvPicPr/>
+                  </pic:nvPicPr>
+                  <pic:blipFill>
+                    <a:blip r:embed="rId51"/>
+                    <a:stretch>
+                      <a:fillRect/>
+                    </a:stretch>
+                  </pic:blipFill>
+                  <pic:spPr>
+                    <a:xfrm>
+                      <a:off x="0" y="0"/>
+                      <a:ext cx="3472287" cy="2745207"/>
+                    </a:xfrm>
+                    <a:prstGeom prst="rect">
+                      <a:avLst/>
+                    </a:prstGeom>
+                  </pic:spPr>
+                </pic:pic>
+              </a:graphicData>
+            </a:graphic>
+          </wp:inline>
+        </w:drawing>
+      </w:r>
+    </w:p>
+    <w:p>
+      <w:pPr>
+        <w:tabs>
+          <w:tab w:val="left" w:pos="6786"/>
+        </w:tabs>
+      </w:pPr>
+    </w:p>
+    <w:p>
+      <w:pPr>
+        <w:tabs>
+          <w:tab w:val="left" w:pos="6786"/>
+        </w:tabs>
+      </w:pPr>
+      <w:r>
+        <w:drawing>
+          <wp:inline distT="0" distB="0" distL="0" distR="0" wp14:anchorId="3C7476EA" wp14:editId="776EB134">
+            <wp:extent cx="5207295" cy="4959219"/>
+            <wp:effectExtent l="0" t="0" r="0" b="0"/>
+            <wp:docPr id="29" name="Picture 29"/>
+            <wp:cNvGraphicFramePr>
+              <a:graphicFrameLocks xmlns:a="http://schemas.openxmlformats.org/drawingml/2006/main" noChangeAspect="1"/>
+            </wp:cNvGraphicFramePr>
+            <a:graphic xmlns:a="http://schemas.openxmlformats.org/drawingml/2006/main">
+              <a:graphicData uri="http://schemas.openxmlformats.org/drawingml/2006/picture">
+                <pic:pic xmlns:pic="http://schemas.openxmlformats.org/drawingml/2006/picture">
+                  <pic:nvPicPr>
+                    <pic:cNvPr id="1" name=""/>
+                    <pic:cNvPicPr/>
+                  </pic:nvPicPr>
+                  <pic:blipFill>
+                    <a:blip r:embed="rId52"/>
+                    <a:stretch>
+                      <a:fillRect/>
+                    </a:stretch>
+                  </pic:blipFill>
+                  <pic:spPr>
+                    <a:xfrm>
+                      <a:off x="0" y="0"/>
+                      <a:ext cx="5210870" cy="4962623"/>
+                    </a:xfrm>
+                    <a:prstGeom prst="rect">
+                      <a:avLst/>
+                    </a:prstGeom>
+                  </pic:spPr>
+                </pic:pic>
+              </a:graphicData>
+            </a:graphic>
+          </wp:inline>
+        </w:drawing>
+      </w:r>
+    </w:p>
+    <w:p>
+      <w:pPr>
+        <w:tabs>
+          <w:tab w:val="left" w:pos="6786"/>
+        </w:tabs>
+      </w:pPr>
+    </w:p>
+    <w:p>
+      <w:pPr>
+        <w:tabs>
+          <w:tab w:val="left" w:pos="6786"/>
+        </w:tabs>
+      </w:pPr>
+    </w:p>
+    <w:p>
+      <w:pPr>
+        <w:tabs>
+          <w:tab w:val="left" w:pos="6786"/>
+        </w:tabs>
+      </w:pPr>
+      <w:r>
+        <w:rPr>
+          <w:noProof/>
+        </w:rPr>
+        <w:lastRenderedPageBreak/>
+        <w:drawing>
+          <wp:inline distT="0" distB="0" distL="0" distR="0" wp14:anchorId="57BC8FC3" wp14:editId="731ED2EC">
+            <wp:extent cx="3778469" cy="2433441"/>
+            <wp:effectExtent l="19050" t="19050" r="12700" b="24130"/>
+            <wp:docPr id="30" name="Picture 30"/>
+            <wp:cNvGraphicFramePr>
+              <a:graphicFrameLocks xmlns:a="http://schemas.openxmlformats.org/drawingml/2006/main" noChangeAspect="1"/>
+            </wp:cNvGraphicFramePr>
+            <a:graphic xmlns:a="http://schemas.openxmlformats.org/drawingml/2006/main">
+              <a:graphicData uri="http://schemas.openxmlformats.org/drawingml/2006/picture">
+                <pic:pic xmlns:pic="http://schemas.openxmlformats.org/drawingml/2006/picture">
+                  <pic:nvPicPr>
+                    <pic:cNvPr id="0" name="Picture 1"/>
+                    <pic:cNvPicPr>
+                      <a:picLocks noChangeAspect="1" noChangeArrowheads="1"/>
+                    </pic:cNvPicPr>
+                  </pic:nvPicPr>
+                  <pic:blipFill>
+                    <a:blip r:embed="rId53" cstate="print">
+                      <a:extLst>
+                        <a:ext uri="{28A0092B-C50C-407E-A947-70E740481C1C}">
+                          <a14:useLocalDpi xmlns:a14="http://schemas.microsoft.com/office/drawing/2010/main" val="0"/>
+                        </a:ext>
+                      </a:extLst>
+                    </a:blip>
+                    <a:srcRect/>
+                    <a:stretch>
+                      <a:fillRect/>
+                    </a:stretch>
+                  </pic:blipFill>
+                  <pic:spPr bwMode="auto">
+                    <a:xfrm>
+                      <a:off x="0" y="0"/>
+                      <a:ext cx="3785461" cy="2437944"/>
+                    </a:xfrm>
+                    <a:prstGeom prst="rect">
+                      <a:avLst/>
+                    </a:prstGeom>
+                    <a:noFill/>
+                    <a:ln>
+                      <a:solidFill>
+                        <a:schemeClr val="accent1"/>
+                      </a:solidFill>
+                    </a:ln>
+                  </pic:spPr>
+                </pic:pic>
+              </a:graphicData>
+            </a:graphic>
+          </wp:inline>
+        </w:drawing>
+      </w:r>
+    </w:p>
+    <w:p>
+      <w:pPr>
+        <w:tabs>
+          <w:tab w:val="left" w:pos="6786"/>
+        </w:tabs>
+      </w:pPr>
+    </w:p>
+    <w:p>
+      <w:pPr>
+        <w:tabs>
+          <w:tab w:val="left" w:pos="6786"/>
+        </w:tabs>
+      </w:pPr>
     </w:p>
     <w:p>
       <w:pPr>
@@ -3357,7 +3777,6 @@
   <w:style w:type="character" w:default="1" w:styleId="DefaultParagraphFont">
     <w:name w:val="Default Paragraph Font"/>
     <w:uiPriority w:val="1"/>
-    <w:semiHidden/>
     <w:unhideWhenUsed/>
   </w:style>
   <w:style w:type="table" w:default="1" w:styleId="TableNormal">

</xml_diff>

<commit_message>
Made final plan for GATE 2023
</commit_message>
<xml_diff>
--- a/Best Questions/DL.docx
+++ b/Best Questions/DL.docx
@@ -2691,6 +2691,9 @@
         </w:tabs>
       </w:pPr>
       <w:r>
+        <w:rPr>
+          <w:noProof/>
+        </w:rPr>
         <w:drawing>
           <wp:inline distT="0" distB="0" distL="0" distR="0" wp14:anchorId="599D1AC6" wp14:editId="58C8D424">
             <wp:extent cx="5731510" cy="2130425"/>
@@ -2742,6 +2745,9 @@
         </w:tabs>
       </w:pPr>
       <w:r>
+        <w:rPr>
+          <w:noProof/>
+        </w:rPr>
         <w:drawing>
           <wp:inline distT="0" distB="0" distL="0" distR="0" wp14:anchorId="1D94DD42" wp14:editId="0EE978F7">
             <wp:extent cx="3692872" cy="2922467"/>
@@ -2786,6 +2792,9 @@
         </w:tabs>
       </w:pPr>
       <w:r>
+        <w:rPr>
+          <w:noProof/>
+        </w:rPr>
         <w:lastRenderedPageBreak/>
         <w:drawing>
           <wp:inline distT="0" distB="0" distL="0" distR="0" wp14:anchorId="77CFD0B0" wp14:editId="39DEB70E">
@@ -2856,6 +2865,9 @@
         </w:tabs>
       </w:pPr>
       <w:r>
+        <w:rPr>
+          <w:noProof/>
+        </w:rPr>
         <w:drawing>
           <wp:inline distT="0" distB="0" distL="0" distR="0" wp14:anchorId="7841DD37" wp14:editId="3D492F6F">
             <wp:extent cx="3850164" cy="2785461"/>
@@ -2915,6 +2927,9 @@
         </w:tabs>
       </w:pPr>
       <w:r>
+        <w:rPr>
+          <w:noProof/>
+        </w:rPr>
         <w:lastRenderedPageBreak/>
         <w:drawing>
           <wp:inline distT="0" distB="0" distL="0" distR="0" wp14:anchorId="3DAB90AF" wp14:editId="116DC96D">
@@ -2967,6 +2982,9 @@
         </w:tabs>
       </w:pPr>
       <w:r>
+        <w:rPr>
+          <w:noProof/>
+        </w:rPr>
         <w:drawing>
           <wp:inline distT="0" distB="0" distL="0" distR="0" wp14:anchorId="3C7476EA" wp14:editId="776EB134">
             <wp:extent cx="5207295" cy="4959219"/>
@@ -3094,6 +3112,83 @@
           <w:tab w:val="left" w:pos="6786"/>
         </w:tabs>
       </w:pPr>
+    </w:p>
+    <w:p>
+      <w:pPr>
+        <w:tabs>
+          <w:tab w:val="left" w:pos="6786"/>
+        </w:tabs>
+      </w:pPr>
+      <w:r>
+        <w:drawing>
+          <wp:inline distT="0" distB="0" distL="0" distR="0" wp14:anchorId="5753A032" wp14:editId="3E3588B6">
+            <wp:extent cx="5630061" cy="914528"/>
+            <wp:effectExtent l="0" t="0" r="0" b="0"/>
+            <wp:docPr id="31" name="Picture 31"/>
+            <wp:cNvGraphicFramePr>
+              <a:graphicFrameLocks xmlns:a="http://schemas.openxmlformats.org/drawingml/2006/main" noChangeAspect="1"/>
+            </wp:cNvGraphicFramePr>
+            <a:graphic xmlns:a="http://schemas.openxmlformats.org/drawingml/2006/main">
+              <a:graphicData uri="http://schemas.openxmlformats.org/drawingml/2006/picture">
+                <pic:pic xmlns:pic="http://schemas.openxmlformats.org/drawingml/2006/picture">
+                  <pic:nvPicPr>
+                    <pic:cNvPr id="1" name=""/>
+                    <pic:cNvPicPr/>
+                  </pic:nvPicPr>
+                  <pic:blipFill>
+                    <a:blip r:embed="rId54"/>
+                    <a:stretch>
+                      <a:fillRect/>
+                    </a:stretch>
+                  </pic:blipFill>
+                  <pic:spPr>
+                    <a:xfrm>
+                      <a:off x="0" y="0"/>
+                      <a:ext cx="5630061" cy="914528"/>
+                    </a:xfrm>
+                    <a:prstGeom prst="rect">
+                      <a:avLst/>
+                    </a:prstGeom>
+                  </pic:spPr>
+                </pic:pic>
+              </a:graphicData>
+            </a:graphic>
+          </wp:inline>
+        </w:drawing>
+      </w:r>
+    </w:p>
+    <w:p>
+      <w:pPr>
+        <w:pStyle w:val="NormalWeb"/>
+      </w:pPr>
+      <w:hyperlink r:id="rId55" w:history="1">
+        <w:r>
+          <w:rPr>
+            <w:rStyle w:val="Hyperlink"/>
+          </w:rPr>
+          <w:t>@</w:t>
+        </w:r>
+        <w:proofErr w:type="gramStart"/>
+        <w:r>
+          <w:rPr>
+            <w:rStyle w:val="Hyperlink"/>
+          </w:rPr>
+          <w:t>gatecse</w:t>
+        </w:r>
+        <w:proofErr w:type="gramEnd"/>
+      </w:hyperlink>
+      <w:r>
+        <w:t xml:space="preserve"> Sir, the query I provided will not necessarily return all rows of the table. It will only return rows where the </w:t>
+      </w:r>
+      <w:r>
+        <w:rPr>
+          <w:rStyle w:val="HTMLCode"/>
+        </w:rPr>
+        <w:t>Salary</w:t>
+      </w:r>
+      <w:r>
+        <w:t xml:space="preserve"> value is greater than the average salary of all employees with a salary greater than 20000. Although it’s not mentioned if we need it department-wise I have edited the answer.</w:t>
+      </w:r>
     </w:p>
     <w:p>
       <w:pPr>
@@ -3777,6 +3872,7 @@
   <w:style w:type="character" w:default="1" w:styleId="DefaultParagraphFont">
     <w:name w:val="Default Paragraph Font"/>
     <w:uiPriority w:val="1"/>
+    <w:semiHidden/>
     <w:unhideWhenUsed/>
   </w:style>
   <w:style w:type="table" w:default="1" w:styleId="TableNormal">
@@ -3940,6 +4036,19 @@
     <w:rPr>
       <w:color w:val="954F72" w:themeColor="followedHyperlink"/>
       <w:u w:val="single"/>
+    </w:rPr>
+  </w:style>
+  <w:style w:type="character" w:styleId="HTMLCode">
+    <w:name w:val="HTML Code"/>
+    <w:basedOn w:val="DefaultParagraphFont"/>
+    <w:uiPriority w:val="99"/>
+    <w:semiHidden/>
+    <w:unhideWhenUsed/>
+    <w:rsid w:val="006829B3"/>
+    <w:rPr>
+      <w:rFonts w:ascii="Courier New" w:eastAsia="Times New Roman" w:hAnsi="Courier New" w:cs="Courier New"/>
+      <w:sz w:val="20"/>
+      <w:szCs w:val="20"/>
     </w:rPr>
   </w:style>
 </w:styles>

</xml_diff>